<commit_message>
Struktur angepasst, Win exen erstellt
</commit_message>
<xml_diff>
--- a/Wiederstandsrechner/src/Dokumentation.docx
+++ b/Wiederstandsrechner/src/Dokumentation.docx
@@ -10,6 +10,8 @@
           <w:lang w:eastAsia="en-US"/>
         </w:rPr>
       </w:pPr>
+      <w:bookmarkStart w:id="0" w:name="_GoBack"/>
+      <w:bookmarkEnd w:id="0"/>
     </w:p>
     <w:sdt>
       <w:sdtPr>
@@ -303,7 +305,6 @@
                               <w:dataBinding w:prefixMappings="xmlns:ns0='http://purl.org/dc/elements/1.1/' xmlns:ns1='http://schemas.openxmlformats.org/package/2006/metadata/core-properties' " w:xpath="/ns1:coreProperties[1]/ns0:title[1]" w:storeItemID="{6C3C8BC8-F283-45AE-878A-BAB7291924A1}"/>
                               <w:text/>
                             </w:sdtPr>
-                            <w:sdtEndPr/>
                             <w:sdtContent>
                               <w:r>
                                 <w:rPr>
@@ -339,7 +340,6 @@
                               <w:dataBinding w:prefixMappings="xmlns:ns0='http://purl.org/dc/elements/1.1/' xmlns:ns1='http://schemas.openxmlformats.org/package/2006/metadata/core-properties' " w:xpath="/ns1:coreProperties[1]/ns0:subject[1]" w:storeItemID="{6C3C8BC8-F283-45AE-878A-BAB7291924A1}"/>
                               <w:text/>
                             </w:sdtPr>
-                            <w:sdtEndPr/>
                             <w:sdtContent>
                               <w:r>
                                 <w:rPr>
@@ -3867,7 +3867,6 @@
                                 <w:calendar w:val="gregorian"/>
                               </w:date>
                             </w:sdtPr>
-                            <w:sdtEndPr/>
                             <w:sdtContent>
                               <w:p>
                                 <w:pPr>
@@ -4153,7 +4152,6 @@
                               <w:dataBinding w:prefixMappings="xmlns:ns0='http://purl.org/dc/elements/1.1/' xmlns:ns1='http://schemas.openxmlformats.org/package/2006/metadata/core-properties' " w:xpath="/ns1:coreProperties[1]/ns0:creator[1]" w:storeItemID="{6C3C8BC8-F283-45AE-878A-BAB7291924A1}"/>
                               <w:text/>
                             </w:sdtPr>
-                            <w:sdtEndPr/>
                             <w:sdtContent>
                               <w:r>
                                 <w:rPr>
@@ -4192,8 +4190,22 @@
           </w:sdtEndPr>
           <w:sdtContent>
             <w:p>
+              <w:pPr>
+                <w:rPr>
+                  <w:sz w:val="32"/>
+                </w:rPr>
+              </w:pPr>
               <w:r>
+                <w:rPr>
+                  <w:sz w:val="32"/>
+                </w:rPr>
                 <w:t>Inhalt</w:t>
+              </w:r>
+              <w:r>
+                <w:rPr>
+                  <w:sz w:val="32"/>
+                </w:rPr>
+                <w:t>sverzeichnis</w:t>
               </w:r>
             </w:p>
             <w:p>
@@ -4218,7 +4230,7 @@
               <w:r>
                 <w:fldChar w:fldCharType="separate"/>
               </w:r>
-              <w:hyperlink w:anchor="_Toc510995364" w:history="1">
+              <w:hyperlink w:anchor="_Toc511054000" w:history="1">
                 <w:r>
                   <w:rPr>
                     <w:rStyle w:val="Hyperlink"/>
@@ -4260,7 +4272,7 @@
                     <w:noProof/>
                     <w:webHidden/>
                   </w:rPr>
-                  <w:instrText xml:space="preserve"> PAGEREF _Toc510995364 \h </w:instrText>
+                  <w:instrText xml:space="preserve"> PAGEREF _Toc511054000 \h </w:instrText>
                 </w:r>
                 <w:r>
                   <w:rPr>
@@ -4304,7 +4316,7 @@
                   <w:lang w:eastAsia="de-DE"/>
                 </w:rPr>
               </w:pPr>
-              <w:hyperlink w:anchor="_Toc510995365" w:history="1">
+              <w:hyperlink w:anchor="_Toc511054001" w:history="1">
                 <w:r>
                   <w:rPr>
                     <w:rStyle w:val="Hyperlink"/>
@@ -4346,7 +4358,7 @@
                     <w:noProof/>
                     <w:webHidden/>
                   </w:rPr>
-                  <w:instrText xml:space="preserve"> PAGEREF _Toc510995365 \h </w:instrText>
+                  <w:instrText xml:space="preserve"> PAGEREF _Toc511054001 \h </w:instrText>
                 </w:r>
                 <w:r>
                   <w:rPr>
@@ -4390,7 +4402,7 @@
                   <w:lang w:eastAsia="de-DE"/>
                 </w:rPr>
               </w:pPr>
-              <w:hyperlink w:anchor="_Toc510995366" w:history="1">
+              <w:hyperlink w:anchor="_Toc511054002" w:history="1">
                 <w:r>
                   <w:rPr>
                     <w:rStyle w:val="Hyperlink"/>
@@ -4432,7 +4444,7 @@
                     <w:noProof/>
                     <w:webHidden/>
                   </w:rPr>
-                  <w:instrText xml:space="preserve"> PAGEREF _Toc510995366 \h </w:instrText>
+                  <w:instrText xml:space="preserve"> PAGEREF _Toc511054002 \h </w:instrText>
                 </w:r>
                 <w:r>
                   <w:rPr>
@@ -4476,7 +4488,7 @@
                   <w:lang w:eastAsia="de-DE"/>
                 </w:rPr>
               </w:pPr>
-              <w:hyperlink w:anchor="_Toc510995367" w:history="1">
+              <w:hyperlink w:anchor="_Toc511054003" w:history="1">
                 <w:r>
                   <w:rPr>
                     <w:rStyle w:val="Hyperlink"/>
@@ -4518,7 +4530,7 @@
                     <w:noProof/>
                     <w:webHidden/>
                   </w:rPr>
-                  <w:instrText xml:space="preserve"> PAGEREF _Toc510995367 \h </w:instrText>
+                  <w:instrText xml:space="preserve"> PAGEREF _Toc511054003 \h </w:instrText>
                 </w:r>
                 <w:r>
                   <w:rPr>
@@ -4562,7 +4574,7 @@
                   <w:lang w:eastAsia="de-DE"/>
                 </w:rPr>
               </w:pPr>
-              <w:hyperlink w:anchor="_Toc510995368" w:history="1">
+              <w:hyperlink w:anchor="_Toc511054004" w:history="1">
                 <w:r>
                   <w:rPr>
                     <w:rStyle w:val="Hyperlink"/>
@@ -4604,7 +4616,7 @@
                     <w:noProof/>
                     <w:webHidden/>
                   </w:rPr>
-                  <w:instrText xml:space="preserve"> PAGEREF _Toc510995368 \h </w:instrText>
+                  <w:instrText xml:space="preserve"> PAGEREF _Toc511054004 \h </w:instrText>
                 </w:r>
                 <w:r>
                   <w:rPr>
@@ -4648,7 +4660,7 @@
                   <w:lang w:eastAsia="de-DE"/>
                 </w:rPr>
               </w:pPr>
-              <w:hyperlink w:anchor="_Toc510995369" w:history="1">
+              <w:hyperlink w:anchor="_Toc511054005" w:history="1">
                 <w:r>
                   <w:rPr>
                     <w:rStyle w:val="Hyperlink"/>
@@ -4690,7 +4702,7 @@
                     <w:noProof/>
                     <w:webHidden/>
                   </w:rPr>
-                  <w:instrText xml:space="preserve"> PAGEREF _Toc510995369 \h </w:instrText>
+                  <w:instrText xml:space="preserve"> PAGEREF _Toc511054005 \h </w:instrText>
                 </w:r>
                 <w:r>
                   <w:rPr>
@@ -4734,7 +4746,7 @@
                   <w:lang w:eastAsia="de-DE"/>
                 </w:rPr>
               </w:pPr>
-              <w:hyperlink w:anchor="_Toc510995370" w:history="1">
+              <w:hyperlink w:anchor="_Toc511054006" w:history="1">
                 <w:r>
                   <w:rPr>
                     <w:rStyle w:val="Hyperlink"/>
@@ -4776,7 +4788,7 @@
                     <w:noProof/>
                     <w:webHidden/>
                   </w:rPr>
-                  <w:instrText xml:space="preserve"> PAGEREF _Toc510995370 \h </w:instrText>
+                  <w:instrText xml:space="preserve"> PAGEREF _Toc511054006 \h </w:instrText>
                 </w:r>
                 <w:r>
                   <w:rPr>
@@ -4820,7 +4832,7 @@
                   <w:lang w:eastAsia="de-DE"/>
                 </w:rPr>
               </w:pPr>
-              <w:hyperlink w:anchor="_Toc510995371" w:history="1">
+              <w:hyperlink w:anchor="_Toc511054007" w:history="1">
                 <w:r>
                   <w:rPr>
                     <w:rStyle w:val="Hyperlink"/>
@@ -4862,7 +4874,7 @@
                     <w:noProof/>
                     <w:webHidden/>
                   </w:rPr>
-                  <w:instrText xml:space="preserve"> PAGEREF _Toc510995371 \h </w:instrText>
+                  <w:instrText xml:space="preserve"> PAGEREF _Toc511054007 \h </w:instrText>
                 </w:r>
                 <w:r>
                   <w:rPr>
@@ -4906,7 +4918,7 @@
                   <w:lang w:eastAsia="de-DE"/>
                 </w:rPr>
               </w:pPr>
-              <w:hyperlink w:anchor="_Toc510995372" w:history="1">
+              <w:hyperlink w:anchor="_Toc511054008" w:history="1">
                 <w:r>
                   <w:rPr>
                     <w:rStyle w:val="Hyperlink"/>
@@ -4948,7 +4960,7 @@
                     <w:noProof/>
                     <w:webHidden/>
                   </w:rPr>
-                  <w:instrText xml:space="preserve"> PAGEREF _Toc510995372 \h </w:instrText>
+                  <w:instrText xml:space="preserve"> PAGEREF _Toc511054008 \h </w:instrText>
                 </w:r>
                 <w:r>
                   <w:rPr>
@@ -4992,7 +5004,7 @@
                   <w:lang w:eastAsia="de-DE"/>
                 </w:rPr>
               </w:pPr>
-              <w:hyperlink w:anchor="_Toc510995373" w:history="1">
+              <w:hyperlink w:anchor="_Toc511054009" w:history="1">
                 <w:r>
                   <w:rPr>
                     <w:rStyle w:val="Hyperlink"/>
@@ -5034,7 +5046,7 @@
                     <w:noProof/>
                     <w:webHidden/>
                   </w:rPr>
-                  <w:instrText xml:space="preserve"> PAGEREF _Toc510995373 \h </w:instrText>
+                  <w:instrText xml:space="preserve"> PAGEREF _Toc511054009 \h </w:instrText>
                 </w:r>
                 <w:r>
                   <w:rPr>
@@ -5078,7 +5090,7 @@
                   <w:lang w:eastAsia="de-DE"/>
                 </w:rPr>
               </w:pPr>
-              <w:hyperlink w:anchor="_Toc510995374" w:history="1">
+              <w:hyperlink w:anchor="_Toc511054010" w:history="1">
                 <w:r>
                   <w:rPr>
                     <w:rStyle w:val="Hyperlink"/>
@@ -5120,7 +5132,7 @@
                     <w:noProof/>
                     <w:webHidden/>
                   </w:rPr>
-                  <w:instrText xml:space="preserve"> PAGEREF _Toc510995374 \h </w:instrText>
+                  <w:instrText xml:space="preserve"> PAGEREF _Toc511054010 \h </w:instrText>
                 </w:r>
                 <w:r>
                   <w:rPr>
@@ -5164,7 +5176,7 @@
                   <w:lang w:eastAsia="de-DE"/>
                 </w:rPr>
               </w:pPr>
-              <w:hyperlink w:anchor="_Toc510995375" w:history="1">
+              <w:hyperlink w:anchor="_Toc511054011" w:history="1">
                 <w:r>
                   <w:rPr>
                     <w:rStyle w:val="Hyperlink"/>
@@ -5206,7 +5218,7 @@
                     <w:noProof/>
                     <w:webHidden/>
                   </w:rPr>
-                  <w:instrText xml:space="preserve"> PAGEREF _Toc510995375 \h </w:instrText>
+                  <w:instrText xml:space="preserve"> PAGEREF _Toc511054011 \h </w:instrText>
                 </w:r>
                 <w:r>
                   <w:rPr>
@@ -5250,7 +5262,7 @@
                   <w:lang w:eastAsia="de-DE"/>
                 </w:rPr>
               </w:pPr>
-              <w:hyperlink w:anchor="_Toc510995376" w:history="1">
+              <w:hyperlink w:anchor="_Toc511054012" w:history="1">
                 <w:r>
                   <w:rPr>
                     <w:rStyle w:val="Hyperlink"/>
@@ -5292,7 +5304,7 @@
                     <w:noProof/>
                     <w:webHidden/>
                   </w:rPr>
-                  <w:instrText xml:space="preserve"> PAGEREF _Toc510995376 \h </w:instrText>
+                  <w:instrText xml:space="preserve"> PAGEREF _Toc511054012 \h </w:instrText>
                 </w:r>
                 <w:r>
                   <w:rPr>
@@ -5336,7 +5348,7 @@
                   <w:lang w:eastAsia="de-DE"/>
                 </w:rPr>
               </w:pPr>
-              <w:hyperlink w:anchor="_Toc510995377" w:history="1">
+              <w:hyperlink w:anchor="_Toc511054013" w:history="1">
                 <w:r>
                   <w:rPr>
                     <w:rStyle w:val="Hyperlink"/>
@@ -5378,7 +5390,7 @@
                     <w:noProof/>
                     <w:webHidden/>
                   </w:rPr>
-                  <w:instrText xml:space="preserve"> PAGEREF _Toc510995377 \h </w:instrText>
+                  <w:instrText xml:space="preserve"> PAGEREF _Toc511054013 \h </w:instrText>
                 </w:r>
                 <w:r>
                   <w:rPr>
@@ -5422,7 +5434,7 @@
                   <w:lang w:eastAsia="de-DE"/>
                 </w:rPr>
               </w:pPr>
-              <w:hyperlink w:anchor="_Toc510995378" w:history="1">
+              <w:hyperlink w:anchor="_Toc511054014" w:history="1">
                 <w:r>
                   <w:rPr>
                     <w:rStyle w:val="Hyperlink"/>
@@ -5464,7 +5476,7 @@
                     <w:noProof/>
                     <w:webHidden/>
                   </w:rPr>
-                  <w:instrText xml:space="preserve"> PAGEREF _Toc510995378 \h </w:instrText>
+                  <w:instrText xml:space="preserve"> PAGEREF _Toc511054014 \h </w:instrText>
                 </w:r>
                 <w:r>
                   <w:rPr>
@@ -5508,7 +5520,7 @@
                   <w:lang w:eastAsia="de-DE"/>
                 </w:rPr>
               </w:pPr>
-              <w:hyperlink w:anchor="_Toc510995379" w:history="1">
+              <w:hyperlink w:anchor="_Toc511054015" w:history="1">
                 <w:r>
                   <w:rPr>
                     <w:rStyle w:val="Hyperlink"/>
@@ -5550,7 +5562,7 @@
                     <w:noProof/>
                     <w:webHidden/>
                   </w:rPr>
-                  <w:instrText xml:space="preserve"> PAGEREF _Toc510995379 \h </w:instrText>
+                  <w:instrText xml:space="preserve"> PAGEREF _Toc511054015 \h </w:instrText>
                 </w:r>
                 <w:r>
                   <w:rPr>
@@ -5594,7 +5606,7 @@
                   <w:lang w:eastAsia="de-DE"/>
                 </w:rPr>
               </w:pPr>
-              <w:hyperlink w:anchor="_Toc510995380" w:history="1">
+              <w:hyperlink w:anchor="_Toc511054016" w:history="1">
                 <w:r>
                   <w:rPr>
                     <w:rStyle w:val="Hyperlink"/>
@@ -5636,7 +5648,7 @@
                     <w:noProof/>
                     <w:webHidden/>
                   </w:rPr>
-                  <w:instrText xml:space="preserve"> PAGEREF _Toc510995380 \h </w:instrText>
+                  <w:instrText xml:space="preserve"> PAGEREF _Toc511054016 \h </w:instrText>
                 </w:r>
                 <w:r>
                   <w:rPr>
@@ -5680,7 +5692,7 @@
                   <w:lang w:eastAsia="de-DE"/>
                 </w:rPr>
               </w:pPr>
-              <w:hyperlink w:anchor="_Toc510995381" w:history="1">
+              <w:hyperlink w:anchor="_Toc511054017" w:history="1">
                 <w:r>
                   <w:rPr>
                     <w:rStyle w:val="Hyperlink"/>
@@ -5722,7 +5734,7 @@
                     <w:noProof/>
                     <w:webHidden/>
                   </w:rPr>
-                  <w:instrText xml:space="preserve"> PAGEREF _Toc510995381 \h </w:instrText>
+                  <w:instrText xml:space="preserve"> PAGEREF _Toc511054017 \h </w:instrText>
                 </w:r>
                 <w:r>
                   <w:rPr>
@@ -5766,7 +5778,7 @@
                   <w:lang w:eastAsia="de-DE"/>
                 </w:rPr>
               </w:pPr>
-              <w:hyperlink w:anchor="_Toc510995382" w:history="1">
+              <w:hyperlink w:anchor="_Toc511054018" w:history="1">
                 <w:r>
                   <w:rPr>
                     <w:rStyle w:val="Hyperlink"/>
@@ -5808,7 +5820,7 @@
                     <w:noProof/>
                     <w:webHidden/>
                   </w:rPr>
-                  <w:instrText xml:space="preserve"> PAGEREF _Toc510995382 \h </w:instrText>
+                  <w:instrText xml:space="preserve"> PAGEREF _Toc511054018 \h </w:instrText>
                 </w:r>
                 <w:r>
                   <w:rPr>
@@ -5852,7 +5864,7 @@
                   <w:lang w:eastAsia="de-DE"/>
                 </w:rPr>
               </w:pPr>
-              <w:hyperlink w:anchor="_Toc510995383" w:history="1">
+              <w:hyperlink w:anchor="_Toc511054019" w:history="1">
                 <w:r>
                   <w:rPr>
                     <w:rStyle w:val="Hyperlink"/>
@@ -5894,7 +5906,7 @@
                     <w:noProof/>
                     <w:webHidden/>
                   </w:rPr>
-                  <w:instrText xml:space="preserve"> PAGEREF _Toc510995383 \h </w:instrText>
+                  <w:instrText xml:space="preserve"> PAGEREF _Toc511054019 \h </w:instrText>
                 </w:r>
                 <w:r>
                   <w:rPr>
@@ -5938,7 +5950,7 @@
                   <w:lang w:eastAsia="de-DE"/>
                 </w:rPr>
               </w:pPr>
-              <w:hyperlink w:anchor="_Toc510995384" w:history="1">
+              <w:hyperlink w:anchor="_Toc511054020" w:history="1">
                 <w:r>
                   <w:rPr>
                     <w:rStyle w:val="Hyperlink"/>
@@ -5980,7 +5992,7 @@
                     <w:noProof/>
                     <w:webHidden/>
                   </w:rPr>
-                  <w:instrText xml:space="preserve"> PAGEREF _Toc510995384 \h </w:instrText>
+                  <w:instrText xml:space="preserve"> PAGEREF _Toc511054020 \h </w:instrText>
                 </w:r>
                 <w:r>
                   <w:rPr>
@@ -6024,7 +6036,7 @@
                   <w:lang w:eastAsia="de-DE"/>
                 </w:rPr>
               </w:pPr>
-              <w:hyperlink w:anchor="_Toc510995385" w:history="1">
+              <w:hyperlink w:anchor="_Toc511054021" w:history="1">
                 <w:r>
                   <w:rPr>
                     <w:rStyle w:val="Hyperlink"/>
@@ -6066,7 +6078,7 @@
                     <w:noProof/>
                     <w:webHidden/>
                   </w:rPr>
-                  <w:instrText xml:space="preserve"> PAGEREF _Toc510995385 \h </w:instrText>
+                  <w:instrText xml:space="preserve"> PAGEREF _Toc511054021 \h </w:instrText>
                 </w:r>
                 <w:r>
                   <w:rPr>
@@ -6110,7 +6122,7 @@
                   <w:lang w:eastAsia="de-DE"/>
                 </w:rPr>
               </w:pPr>
-              <w:hyperlink w:anchor="_Toc510995386" w:history="1">
+              <w:hyperlink w:anchor="_Toc511054022" w:history="1">
                 <w:r>
                   <w:rPr>
                     <w:rStyle w:val="Hyperlink"/>
@@ -6152,7 +6164,7 @@
                     <w:noProof/>
                     <w:webHidden/>
                   </w:rPr>
-                  <w:instrText xml:space="preserve"> PAGEREF _Toc510995386 \h </w:instrText>
+                  <w:instrText xml:space="preserve"> PAGEREF _Toc511054022 \h </w:instrText>
                 </w:r>
                 <w:r>
                   <w:rPr>
@@ -6196,7 +6208,7 @@
                   <w:lang w:eastAsia="de-DE"/>
                 </w:rPr>
               </w:pPr>
-              <w:hyperlink w:anchor="_Toc510995387" w:history="1">
+              <w:hyperlink w:anchor="_Toc511054023" w:history="1">
                 <w:r>
                   <w:rPr>
                     <w:rStyle w:val="Hyperlink"/>
@@ -6238,7 +6250,7 @@
                     <w:noProof/>
                     <w:webHidden/>
                   </w:rPr>
-                  <w:instrText xml:space="preserve"> PAGEREF _Toc510995387 \h </w:instrText>
+                  <w:instrText xml:space="preserve"> PAGEREF _Toc511054023 \h </w:instrText>
                 </w:r>
                 <w:r>
                   <w:rPr>
@@ -6282,7 +6294,7 @@
                   <w:lang w:eastAsia="de-DE"/>
                 </w:rPr>
               </w:pPr>
-              <w:hyperlink w:anchor="_Toc510995388" w:history="1">
+              <w:hyperlink w:anchor="_Toc511054024" w:history="1">
                 <w:r>
                   <w:rPr>
                     <w:rStyle w:val="Hyperlink"/>
@@ -6324,7 +6336,7 @@
                     <w:noProof/>
                     <w:webHidden/>
                   </w:rPr>
-                  <w:instrText xml:space="preserve"> PAGEREF _Toc510995388 \h </w:instrText>
+                  <w:instrText xml:space="preserve"> PAGEREF _Toc511054024 \h </w:instrText>
                 </w:r>
                 <w:r>
                   <w:rPr>
@@ -6368,7 +6380,7 @@
                   <w:lang w:eastAsia="de-DE"/>
                 </w:rPr>
               </w:pPr>
-              <w:hyperlink w:anchor="_Toc510995389" w:history="1">
+              <w:hyperlink w:anchor="_Toc511054025" w:history="1">
                 <w:r>
                   <w:rPr>
                     <w:rStyle w:val="Hyperlink"/>
@@ -6410,7 +6422,7 @@
                     <w:noProof/>
                     <w:webHidden/>
                   </w:rPr>
-                  <w:instrText xml:space="preserve"> PAGEREF _Toc510995389 \h </w:instrText>
+                  <w:instrText xml:space="preserve"> PAGEREF _Toc511054025 \h </w:instrText>
                 </w:r>
                 <w:r>
                   <w:rPr>
@@ -6454,7 +6466,7 @@
                   <w:lang w:eastAsia="de-DE"/>
                 </w:rPr>
               </w:pPr>
-              <w:hyperlink w:anchor="_Toc510995390" w:history="1">
+              <w:hyperlink w:anchor="_Toc511054026" w:history="1">
                 <w:r>
                   <w:rPr>
                     <w:rStyle w:val="Hyperlink"/>
@@ -6496,7 +6508,7 @@
                     <w:noProof/>
                     <w:webHidden/>
                   </w:rPr>
-                  <w:instrText xml:space="preserve"> PAGEREF _Toc510995390 \h </w:instrText>
+                  <w:instrText xml:space="preserve"> PAGEREF _Toc511054026 \h </w:instrText>
                 </w:r>
                 <w:r>
                   <w:rPr>
@@ -6540,7 +6552,7 @@
                   <w:lang w:eastAsia="de-DE"/>
                 </w:rPr>
               </w:pPr>
-              <w:hyperlink w:anchor="_Toc510995391" w:history="1">
+              <w:hyperlink w:anchor="_Toc511054027" w:history="1">
                 <w:r>
                   <w:rPr>
                     <w:rStyle w:val="Hyperlink"/>
@@ -6582,7 +6594,7 @@
                     <w:noProof/>
                     <w:webHidden/>
                   </w:rPr>
-                  <w:instrText xml:space="preserve"> PAGEREF _Toc510995391 \h </w:instrText>
+                  <w:instrText xml:space="preserve"> PAGEREF _Toc511054027 \h </w:instrText>
                 </w:r>
                 <w:r>
                   <w:rPr>
@@ -6626,7 +6638,7 @@
                   <w:lang w:eastAsia="de-DE"/>
                 </w:rPr>
               </w:pPr>
-              <w:hyperlink w:anchor="_Toc510995392" w:history="1">
+              <w:hyperlink w:anchor="_Toc511054028" w:history="1">
                 <w:r>
                   <w:rPr>
                     <w:rStyle w:val="Hyperlink"/>
@@ -6668,7 +6680,7 @@
                     <w:noProof/>
                     <w:webHidden/>
                   </w:rPr>
-                  <w:instrText xml:space="preserve"> PAGEREF _Toc510995392 \h </w:instrText>
+                  <w:instrText xml:space="preserve"> PAGEREF _Toc511054028 \h </w:instrText>
                 </w:r>
                 <w:r>
                   <w:rPr>
@@ -6712,7 +6724,7 @@
                   <w:lang w:eastAsia="de-DE"/>
                 </w:rPr>
               </w:pPr>
-              <w:hyperlink w:anchor="_Toc510995393" w:history="1">
+              <w:hyperlink w:anchor="_Toc511054029" w:history="1">
                 <w:r>
                   <w:rPr>
                     <w:rStyle w:val="Hyperlink"/>
@@ -6754,7 +6766,7 @@
                     <w:noProof/>
                     <w:webHidden/>
                   </w:rPr>
-                  <w:instrText xml:space="preserve"> PAGEREF _Toc510995393 \h </w:instrText>
+                  <w:instrText xml:space="preserve"> PAGEREF _Toc511054029 \h </w:instrText>
                 </w:r>
                 <w:r>
                   <w:rPr>
@@ -6798,7 +6810,7 @@
                   <w:lang w:eastAsia="de-DE"/>
                 </w:rPr>
               </w:pPr>
-              <w:hyperlink w:anchor="_Toc510995394" w:history="1">
+              <w:hyperlink w:anchor="_Toc511054030" w:history="1">
                 <w:r>
                   <w:rPr>
                     <w:rStyle w:val="Hyperlink"/>
@@ -6840,7 +6852,7 @@
                     <w:noProof/>
                     <w:webHidden/>
                   </w:rPr>
-                  <w:instrText xml:space="preserve"> PAGEREF _Toc510995394 \h </w:instrText>
+                  <w:instrText xml:space="preserve"> PAGEREF _Toc511054030 \h </w:instrText>
                 </w:r>
                 <w:r>
                   <w:rPr>
@@ -6884,7 +6896,7 @@
                   <w:lang w:eastAsia="de-DE"/>
                 </w:rPr>
               </w:pPr>
-              <w:hyperlink w:anchor="_Toc510995395" w:history="1">
+              <w:hyperlink w:anchor="_Toc511054031" w:history="1">
                 <w:r>
                   <w:rPr>
                     <w:rStyle w:val="Hyperlink"/>
@@ -6926,7 +6938,7 @@
                     <w:noProof/>
                     <w:webHidden/>
                   </w:rPr>
-                  <w:instrText xml:space="preserve"> PAGEREF _Toc510995395 \h </w:instrText>
+                  <w:instrText xml:space="preserve"> PAGEREF _Toc511054031 \h </w:instrText>
                 </w:r>
                 <w:r>
                   <w:rPr>
@@ -6970,7 +6982,7 @@
                   <w:lang w:eastAsia="de-DE"/>
                 </w:rPr>
               </w:pPr>
-              <w:hyperlink w:anchor="_Toc510995396" w:history="1">
+              <w:hyperlink w:anchor="_Toc511054032" w:history="1">
                 <w:r>
                   <w:rPr>
                     <w:rStyle w:val="Hyperlink"/>
@@ -7012,7 +7024,7 @@
                     <w:noProof/>
                     <w:webHidden/>
                   </w:rPr>
-                  <w:instrText xml:space="preserve"> PAGEREF _Toc510995396 \h </w:instrText>
+                  <w:instrText xml:space="preserve"> PAGEREF _Toc511054032 \h </w:instrText>
                 </w:r>
                 <w:r>
                   <w:rPr>
@@ -7056,7 +7068,7 @@
                   <w:lang w:eastAsia="de-DE"/>
                 </w:rPr>
               </w:pPr>
-              <w:hyperlink w:anchor="_Toc510995397" w:history="1">
+              <w:hyperlink w:anchor="_Toc511054033" w:history="1">
                 <w:r>
                   <w:rPr>
                     <w:rStyle w:val="Hyperlink"/>
@@ -7098,7 +7110,7 @@
                     <w:noProof/>
                     <w:webHidden/>
                   </w:rPr>
-                  <w:instrText xml:space="preserve"> PAGEREF _Toc510995397 \h </w:instrText>
+                  <w:instrText xml:space="preserve"> PAGEREF _Toc511054033 \h </w:instrText>
                 </w:r>
                 <w:r>
                   <w:rPr>
@@ -7142,7 +7154,7 @@
                   <w:lang w:eastAsia="de-DE"/>
                 </w:rPr>
               </w:pPr>
-              <w:hyperlink w:anchor="_Toc510995398" w:history="1">
+              <w:hyperlink w:anchor="_Toc511054034" w:history="1">
                 <w:r>
                   <w:rPr>
                     <w:rStyle w:val="Hyperlink"/>
@@ -7163,7 +7175,7 @@
                     <w:rStyle w:val="Hyperlink"/>
                     <w:noProof/>
                   </w:rPr>
-                  <w:t>Quellenverzeichnis</w:t>
+                  <w:t>Tabellenverzeichnis</w:t>
                 </w:r>
                 <w:r>
                   <w:rPr>
@@ -7184,7 +7196,7 @@
                     <w:noProof/>
                     <w:webHidden/>
                   </w:rPr>
-                  <w:instrText xml:space="preserve"> PAGEREF _Toc510995398 \h </w:instrText>
+                  <w:instrText xml:space="preserve"> PAGEREF _Toc511054034 \h </w:instrText>
                 </w:r>
                 <w:r>
                   <w:rPr>
@@ -7228,7 +7240,7 @@
                   <w:lang w:eastAsia="de-DE"/>
                 </w:rPr>
               </w:pPr>
-              <w:hyperlink w:anchor="_Toc510995399" w:history="1">
+              <w:hyperlink w:anchor="_Toc511054035" w:history="1">
                 <w:r>
                   <w:rPr>
                     <w:rStyle w:val="Hyperlink"/>
@@ -7249,6 +7261,92 @@
                     <w:rStyle w:val="Hyperlink"/>
                     <w:noProof/>
                   </w:rPr>
+                  <w:t>Quellenverzeichnis</w:t>
+                </w:r>
+                <w:r>
+                  <w:rPr>
+                    <w:noProof/>
+                    <w:webHidden/>
+                  </w:rPr>
+                  <w:tab/>
+                </w:r>
+                <w:r>
+                  <w:rPr>
+                    <w:noProof/>
+                    <w:webHidden/>
+                  </w:rPr>
+                  <w:fldChar w:fldCharType="begin"/>
+                </w:r>
+                <w:r>
+                  <w:rPr>
+                    <w:noProof/>
+                    <w:webHidden/>
+                  </w:rPr>
+                  <w:instrText xml:space="preserve"> PAGEREF _Toc511054035 \h </w:instrText>
+                </w:r>
+                <w:r>
+                  <w:rPr>
+                    <w:noProof/>
+                    <w:webHidden/>
+                  </w:rPr>
+                </w:r>
+                <w:r>
+                  <w:rPr>
+                    <w:noProof/>
+                    <w:webHidden/>
+                  </w:rPr>
+                  <w:fldChar w:fldCharType="separate"/>
+                </w:r>
+                <w:r>
+                  <w:rPr>
+                    <w:noProof/>
+                    <w:webHidden/>
+                  </w:rPr>
+                  <w:t>9</w:t>
+                </w:r>
+                <w:r>
+                  <w:rPr>
+                    <w:noProof/>
+                    <w:webHidden/>
+                  </w:rPr>
+                  <w:fldChar w:fldCharType="end"/>
+                </w:r>
+              </w:hyperlink>
+            </w:p>
+            <w:p>
+              <w:pPr>
+                <w:pStyle w:val="Verzeichnis1"/>
+                <w:tabs>
+                  <w:tab w:val="left" w:pos="660"/>
+                  <w:tab w:val="right" w:leader="dot" w:pos="9062"/>
+                </w:tabs>
+                <w:rPr>
+                  <w:rFonts w:eastAsiaTheme="minorEastAsia"/>
+                  <w:noProof/>
+                  <w:lang w:eastAsia="de-DE"/>
+                </w:rPr>
+              </w:pPr>
+              <w:hyperlink w:anchor="_Toc511054036" w:history="1">
+                <w:r>
+                  <w:rPr>
+                    <w:rStyle w:val="Hyperlink"/>
+                    <w:noProof/>
+                  </w:rPr>
+                  <w:t>10</w:t>
+                </w:r>
+                <w:r>
+                  <w:rPr>
+                    <w:rFonts w:eastAsiaTheme="minorEastAsia"/>
+                    <w:noProof/>
+                    <w:lang w:eastAsia="de-DE"/>
+                  </w:rPr>
+                  <w:tab/>
+                </w:r>
+                <w:r>
+                  <w:rPr>
+                    <w:rStyle w:val="Hyperlink"/>
+                    <w:noProof/>
+                  </w:rPr>
                   <w:t>Softwareverzeichnis</w:t>
                 </w:r>
                 <w:r>
@@ -7270,7 +7368,7 @@
                     <w:noProof/>
                     <w:webHidden/>
                   </w:rPr>
-                  <w:instrText xml:space="preserve"> PAGEREF _Toc510995399 \h </w:instrText>
+                  <w:instrText xml:space="preserve"> PAGEREF _Toc511054036 \h </w:instrText>
                 </w:r>
                 <w:r>
                   <w:rPr>
@@ -7314,13 +7412,13 @@
                   <w:lang w:eastAsia="de-DE"/>
                 </w:rPr>
               </w:pPr>
-              <w:hyperlink w:anchor="_Toc510995400" w:history="1">
+              <w:hyperlink w:anchor="_Toc511054037" w:history="1">
                 <w:r>
                   <w:rPr>
                     <w:rStyle w:val="Hyperlink"/>
                     <w:noProof/>
                   </w:rPr>
-                  <w:t>9.1</w:t>
+                  <w:t>10.1</w:t>
                 </w:r>
                 <w:r>
                   <w:rPr>
@@ -7356,7 +7454,7 @@
                     <w:noProof/>
                     <w:webHidden/>
                   </w:rPr>
-                  <w:instrText xml:space="preserve"> PAGEREF _Toc510995400 \h </w:instrText>
+                  <w:instrText xml:space="preserve"> PAGEREF _Toc511054037 \h </w:instrText>
                 </w:r>
                 <w:r>
                   <w:rPr>
@@ -7400,14 +7498,14 @@
                   <w:lang w:eastAsia="de-DE"/>
                 </w:rPr>
               </w:pPr>
-              <w:hyperlink w:anchor="_Toc510995401" w:history="1">
+              <w:hyperlink w:anchor="_Toc511054038" w:history="1">
                 <w:r>
                   <w:rPr>
                     <w:rStyle w:val="Hyperlink"/>
                     <w:noProof/>
                     <w:lang w:val="en-GB"/>
                   </w:rPr>
-                  <w:t>9.2</w:t>
+                  <w:t>10.2</w:t>
                 </w:r>
                 <w:r>
                   <w:rPr>
@@ -7444,7 +7542,7 @@
                     <w:noProof/>
                     <w:webHidden/>
                   </w:rPr>
-                  <w:instrText xml:space="preserve"> PAGEREF _Toc510995401 \h </w:instrText>
+                  <w:instrText xml:space="preserve"> PAGEREF _Toc511054038 \h </w:instrText>
                 </w:r>
                 <w:r>
                   <w:rPr>
@@ -7488,13 +7586,13 @@
                   <w:lang w:eastAsia="de-DE"/>
                 </w:rPr>
               </w:pPr>
-              <w:hyperlink w:anchor="_Toc510995402" w:history="1">
+              <w:hyperlink w:anchor="_Toc511054039" w:history="1">
                 <w:r>
                   <w:rPr>
                     <w:rStyle w:val="Hyperlink"/>
                     <w:noProof/>
                   </w:rPr>
-                  <w:t>9.3</w:t>
+                  <w:t>10.3</w:t>
                 </w:r>
                 <w:r>
                   <w:rPr>
@@ -7530,7 +7628,7 @@
                     <w:noProof/>
                     <w:webHidden/>
                   </w:rPr>
-                  <w:instrText xml:space="preserve"> PAGEREF _Toc510995402 \h </w:instrText>
+                  <w:instrText xml:space="preserve"> PAGEREF _Toc511054039 \h </w:instrText>
                 </w:r>
                 <w:r>
                   <w:rPr>
@@ -7550,7 +7648,7 @@
                     <w:noProof/>
                     <w:webHidden/>
                   </w:rPr>
-                  <w:t>9</w:t>
+                  <w:t>10</w:t>
                 </w:r>
                 <w:r>
                   <w:rPr>
@@ -7614,11 +7712,11 @@
       <w:pPr>
         <w:pStyle w:val="berschrift1"/>
       </w:pPr>
-      <w:bookmarkStart w:id="0" w:name="_Toc510995364"/>
+      <w:bookmarkStart w:id="1" w:name="_Toc511054000"/>
       <w:r>
         <w:t>Vorschlagsphase</w:t>
       </w:r>
-      <w:bookmarkEnd w:id="0"/>
+      <w:bookmarkEnd w:id="1"/>
     </w:p>
     <w:p>
       <w:r>
@@ -7645,21 +7743,21 @@
       <w:pPr>
         <w:pStyle w:val="berschrift1"/>
       </w:pPr>
-      <w:bookmarkStart w:id="1" w:name="_Toc510995365"/>
+      <w:bookmarkStart w:id="2" w:name="_Toc511054001"/>
       <w:r>
         <w:t>Planungsphase</w:t>
       </w:r>
-      <w:bookmarkEnd w:id="1"/>
+      <w:bookmarkEnd w:id="2"/>
     </w:p>
     <w:p>
       <w:pPr>
         <w:pStyle w:val="berschrift2"/>
       </w:pPr>
-      <w:bookmarkStart w:id="2" w:name="_Toc510995366"/>
+      <w:bookmarkStart w:id="3" w:name="_Toc511054002"/>
       <w:r>
         <w:t>Arbeits- und Zeitplan</w:t>
       </w:r>
-      <w:bookmarkEnd w:id="2"/>
+      <w:bookmarkEnd w:id="3"/>
     </w:p>
     <w:p>
       <w:r>
@@ -7686,11 +7784,11 @@
       <w:pPr>
         <w:pStyle w:val="berschrift2"/>
       </w:pPr>
-      <w:bookmarkStart w:id="3" w:name="_Toc510995367"/>
+      <w:bookmarkStart w:id="4" w:name="_Toc511054003"/>
       <w:r>
         <w:t>Ist-Beschreibung</w:t>
       </w:r>
-      <w:bookmarkEnd w:id="3"/>
+      <w:bookmarkEnd w:id="4"/>
     </w:p>
     <w:p>
       <w:r>
@@ -7719,11 +7817,11 @@
       <w:pPr>
         <w:pStyle w:val="berschrift2"/>
       </w:pPr>
-      <w:bookmarkStart w:id="4" w:name="_Toc510995368"/>
+      <w:bookmarkStart w:id="5" w:name="_Toc511054004"/>
       <w:r>
         <w:t>Pflichtenheft</w:t>
       </w:r>
-      <w:bookmarkEnd w:id="4"/>
+      <w:bookmarkEnd w:id="5"/>
     </w:p>
     <w:p>
       <w:r>
@@ -7751,17 +7849,7 @@
         <w:t xml:space="preserve">angelehnt. </w:t>
       </w:r>
       <w:r>
-        <w:t xml:space="preserve">Im </w:t>
-      </w:r>
-      <w:proofErr w:type="spellStart"/>
-      <w:proofErr w:type="gramStart"/>
-      <w:r>
-        <w:t>folgenden</w:t>
-      </w:r>
-      <w:proofErr w:type="spellEnd"/>
-      <w:proofErr w:type="gramEnd"/>
-      <w:r>
-        <w:t xml:space="preserve"> d</w:t>
+        <w:t>Im folgenden d</w:t>
       </w:r>
       <w:r>
         <w:t>ie Zielfestschreibung als Muss</w:t>
@@ -8029,21 +8117,21 @@
       <w:pPr>
         <w:pStyle w:val="berschrift1"/>
       </w:pPr>
-      <w:bookmarkStart w:id="5" w:name="_Toc510995369"/>
+      <w:bookmarkStart w:id="6" w:name="_Toc511054005"/>
       <w:r>
         <w:t>Konzeptphase</w:t>
       </w:r>
-      <w:bookmarkEnd w:id="5"/>
+      <w:bookmarkEnd w:id="6"/>
     </w:p>
     <w:p>
       <w:pPr>
         <w:pStyle w:val="berschrift2"/>
       </w:pPr>
-      <w:bookmarkStart w:id="6" w:name="_Toc510995370"/>
+      <w:bookmarkStart w:id="7" w:name="_Toc511054006"/>
       <w:r>
         <w:t>Überblick</w:t>
       </w:r>
-      <w:bookmarkEnd w:id="6"/>
+      <w:bookmarkEnd w:id="7"/>
     </w:p>
     <w:p>
       <w:r>
@@ -8081,24 +8169,24 @@
       <w:pPr>
         <w:pStyle w:val="berschrift2"/>
       </w:pPr>
-      <w:bookmarkStart w:id="7" w:name="_Toc510995371"/>
+      <w:bookmarkStart w:id="8" w:name="_Toc511054007"/>
       <w:r>
         <w:t>Grobentwurf</w:t>
       </w:r>
       <w:r>
         <w:t xml:space="preserve"> der Dokumentation</w:t>
       </w:r>
-      <w:bookmarkEnd w:id="7"/>
+      <w:bookmarkEnd w:id="8"/>
     </w:p>
     <w:p>
       <w:pPr>
         <w:pStyle w:val="berschrift3"/>
       </w:pPr>
-      <w:bookmarkStart w:id="8" w:name="_Toc510995372"/>
+      <w:bookmarkStart w:id="9" w:name="_Toc511054008"/>
       <w:r>
         <w:t>Komplett</w:t>
       </w:r>
-      <w:bookmarkEnd w:id="8"/>
+      <w:bookmarkEnd w:id="9"/>
     </w:p>
     <w:p>
       <w:r>
@@ -8133,11 +8221,11 @@
       <w:pPr>
         <w:pStyle w:val="berschrift3"/>
       </w:pPr>
-      <w:bookmarkStart w:id="9" w:name="_Toc510995373"/>
+      <w:bookmarkStart w:id="10" w:name="_Toc511054009"/>
       <w:r>
         <w:t>Planungsorientiert</w:t>
       </w:r>
-      <w:bookmarkEnd w:id="9"/>
+      <w:bookmarkEnd w:id="10"/>
     </w:p>
     <w:p>
       <w:r>
@@ -8202,11 +8290,11 @@
       <w:pPr>
         <w:pStyle w:val="berschrift3"/>
       </w:pPr>
-      <w:bookmarkStart w:id="10" w:name="_Toc510995374"/>
+      <w:bookmarkStart w:id="11" w:name="_Toc511054010"/>
       <w:r>
         <w:t>Produktionsorientiert</w:t>
       </w:r>
-      <w:bookmarkEnd w:id="10"/>
+      <w:bookmarkEnd w:id="11"/>
     </w:p>
     <w:p>
       <w:r>
@@ -8217,11 +8305,11 @@
       <w:pPr>
         <w:pStyle w:val="berschrift2"/>
       </w:pPr>
-      <w:bookmarkStart w:id="11" w:name="_Toc510995375"/>
+      <w:bookmarkStart w:id="12" w:name="_Toc511054011"/>
       <w:r>
         <w:t>Grobentwurf des Produktes</w:t>
       </w:r>
-      <w:bookmarkEnd w:id="11"/>
+      <w:bookmarkEnd w:id="12"/>
     </w:p>
     <w:p>
       <w:r>
@@ -8266,20 +8354,7 @@
         <w:t xml:space="preserve"> Präzisionswiderstände.</w:t>
       </w:r>
       <w:r>
-        <w:t xml:space="preserve"> </w:t>
-      </w:r>
-      <w:proofErr w:type="gramStart"/>
-      <w:r>
-        <w:t xml:space="preserve">Des </w:t>
-      </w:r>
-      <w:proofErr w:type="spellStart"/>
-      <w:r>
-        <w:t>weiteren</w:t>
-      </w:r>
-      <w:proofErr w:type="spellEnd"/>
-      <w:proofErr w:type="gramEnd"/>
-      <w:r>
-        <w:t xml:space="preserve"> enthält die Vollversion sonstige Erfüllungen von Kann-</w:t>
+        <w:t xml:space="preserve"> Des weiteren enthält die Vollversion sonstige Erfüllungen von Kann-</w:t>
       </w:r>
       <w:r>
         <w:lastRenderedPageBreak/>
@@ -8290,11 +8365,11 @@
       <w:pPr>
         <w:pStyle w:val="berschrift2"/>
       </w:pPr>
-      <w:bookmarkStart w:id="12" w:name="_Toc510995376"/>
+      <w:bookmarkStart w:id="13" w:name="_Toc511054012"/>
       <w:r>
         <w:t>Vergleich und Votum</w:t>
       </w:r>
-      <w:bookmarkEnd w:id="12"/>
+      <w:bookmarkEnd w:id="13"/>
     </w:p>
     <w:p>
       <w:r>
@@ -8350,21 +8425,21 @@
       <w:r>
         <w:t xml:space="preserve"> </w:t>
       </w:r>
-      <w:bookmarkStart w:id="13" w:name="_Toc510995377"/>
+      <w:bookmarkStart w:id="14" w:name="_Toc511054013"/>
       <w:r>
         <w:t>Entwurf</w:t>
       </w:r>
-      <w:bookmarkEnd w:id="13"/>
+      <w:bookmarkEnd w:id="14"/>
     </w:p>
     <w:p>
       <w:pPr>
         <w:pStyle w:val="berschrift2"/>
       </w:pPr>
-      <w:bookmarkStart w:id="14" w:name="_Toc510995378"/>
+      <w:bookmarkStart w:id="15" w:name="_Toc511054014"/>
       <w:r>
         <w:t>Benutzer Interface</w:t>
       </w:r>
-      <w:bookmarkEnd w:id="14"/>
+      <w:bookmarkEnd w:id="15"/>
     </w:p>
     <w:p>
       <w:r>
@@ -8452,11 +8527,11 @@
       <w:pPr>
         <w:pStyle w:val="berschrift2"/>
       </w:pPr>
-      <w:bookmarkStart w:id="15" w:name="_Toc510995379"/>
+      <w:bookmarkStart w:id="16" w:name="_Toc511054015"/>
       <w:r>
         <w:t>Datenbeschreibung</w:t>
       </w:r>
-      <w:bookmarkEnd w:id="15"/>
+      <w:bookmarkEnd w:id="16"/>
     </w:p>
     <w:p>
       <w:r>
@@ -8468,15 +8543,7 @@
     </w:p>
     <w:p>
       <w:r>
-        <w:t xml:space="preserve">Für die Eingabe wird ein </w:t>
-      </w:r>
-      <w:proofErr w:type="spellStart"/>
-      <w:r>
-        <w:t>char</w:t>
-      </w:r>
-      <w:proofErr w:type="spellEnd"/>
-      <w:r>
-        <w:t xml:space="preserve"> [] (im folgen</w:t>
+        <w:t>Für die Eingabe wird ein char [] (im folgen</w:t>
       </w:r>
       <w:r>
         <w:t>d</w:t>
@@ -8517,27 +8584,19 @@
     </w:p>
     <w:p>
       <w:r>
-        <w:t>Wichtige limitierende Größen sind als #</w:t>
-      </w:r>
-      <w:proofErr w:type="spellStart"/>
-      <w:r>
-        <w:t>define</w:t>
-      </w:r>
-      <w:proofErr w:type="spellEnd"/>
-      <w:r>
-        <w:t xml:space="preserve"> verfügbar und können so leicht gefunden und ggf. angepasst werden.</w:t>
+        <w:t>Wichtige limitierende Größen sind als #define verfügbar und können so leicht gefunden und ggf. angepasst werden.</w:t>
       </w:r>
     </w:p>
     <w:p>
       <w:pPr>
         <w:pStyle w:val="berschrift2"/>
       </w:pPr>
-      <w:bookmarkStart w:id="16" w:name="_Toc510995380"/>
+      <w:bookmarkStart w:id="17" w:name="_Toc511054016"/>
       <w:r>
         <w:lastRenderedPageBreak/>
         <w:t>Systemaufbau</w:t>
       </w:r>
-      <w:bookmarkEnd w:id="16"/>
+      <w:bookmarkEnd w:id="17"/>
     </w:p>
     <w:p>
       <w:r>
@@ -8563,8 +8622,8 @@
       <w:pPr>
         <w:pStyle w:val="berschrift3"/>
       </w:pPr>
-      <w:bookmarkStart w:id="17" w:name="_Hlk510977963"/>
-      <w:bookmarkStart w:id="18" w:name="_Toc510995381"/>
+      <w:bookmarkStart w:id="18" w:name="_Toc511054017"/>
+      <w:bookmarkStart w:id="19" w:name="_Hlk510977963"/>
       <w:r>
         <w:t>A</w:t>
       </w:r>
@@ -8579,7 +8638,7 @@
       </w:r>
       <w:bookmarkEnd w:id="18"/>
     </w:p>
-    <w:bookmarkEnd w:id="17"/>
+    <w:bookmarkEnd w:id="19"/>
     <w:p>
       <w:r>
         <w:rPr>
@@ -8632,8 +8691,8 @@
       <w:pPr>
         <w:pStyle w:val="Beschriftung"/>
       </w:pPr>
-      <w:bookmarkStart w:id="19" w:name="_Hlk510978269"/>
-      <w:bookmarkStart w:id="20" w:name="_Toc510994483"/>
+      <w:bookmarkStart w:id="20" w:name="_Toc511051661"/>
+      <w:bookmarkStart w:id="21" w:name="_Hlk510978269"/>
       <w:r>
         <w:t xml:space="preserve">Abbildung </w:t>
       </w:r>
@@ -8670,12 +8729,12 @@
       <w:pPr>
         <w:pStyle w:val="berschrift3"/>
       </w:pPr>
-      <w:bookmarkStart w:id="21" w:name="_Toc510995382"/>
-      <w:bookmarkEnd w:id="19"/>
+      <w:bookmarkStart w:id="22" w:name="_Toc511054018"/>
+      <w:bookmarkEnd w:id="21"/>
       <w:r>
         <w:t>Aufrufdiagramm der Vollversion</w:t>
       </w:r>
-      <w:bookmarkEnd w:id="21"/>
+      <w:bookmarkEnd w:id="22"/>
     </w:p>
     <w:p>
       <w:pPr>
@@ -8727,17 +8786,17 @@
           </wp:inline>
         </w:drawing>
       </w:r>
-      <w:bookmarkStart w:id="22" w:name="_Toc510978007"/>
+      <w:bookmarkStart w:id="23" w:name="_Toc510978007"/>
       <w:r>
         <w:t xml:space="preserve"> </w:t>
       </w:r>
-      <w:bookmarkEnd w:id="22"/>
+      <w:bookmarkEnd w:id="23"/>
     </w:p>
     <w:p>
       <w:pPr>
         <w:pStyle w:val="Beschriftung"/>
       </w:pPr>
-      <w:bookmarkStart w:id="23" w:name="_Toc510994484"/>
+      <w:bookmarkStart w:id="24" w:name="_Toc511051662"/>
       <w:r>
         <w:t xml:space="preserve">Abbildung </w:t>
       </w:r>
@@ -8757,22 +8816,25 @@
         <w:t>2</w:t>
       </w:r>
       <w:r>
+        <w:rPr>
+          <w:noProof/>
+        </w:rPr>
         <w:fldChar w:fldCharType="end"/>
       </w:r>
       <w:r>
         <w:t>: Aufrufdiagramm der Vollversion</w:t>
       </w:r>
-      <w:bookmarkEnd w:id="23"/>
+      <w:bookmarkEnd w:id="24"/>
     </w:p>
     <w:p>
       <w:pPr>
         <w:pStyle w:val="berschrift2"/>
       </w:pPr>
-      <w:bookmarkStart w:id="24" w:name="_Toc510995383"/>
+      <w:bookmarkStart w:id="25" w:name="_Toc511054019"/>
       <w:r>
         <w:t>Definition der Module</w:t>
       </w:r>
-      <w:bookmarkEnd w:id="24"/>
+      <w:bookmarkEnd w:id="25"/>
     </w:p>
     <w:p>
       <w:r>
@@ -8836,11 +8898,11 @@
       <w:pPr>
         <w:pStyle w:val="berschrift3"/>
       </w:pPr>
-      <w:bookmarkStart w:id="25" w:name="_Toc510995384"/>
+      <w:bookmarkStart w:id="26" w:name="_Toc511054020"/>
       <w:r>
         <w:t>Eingabe der Widerstandsfarbringe</w:t>
       </w:r>
-      <w:bookmarkEnd w:id="25"/>
+      <w:bookmarkEnd w:id="26"/>
     </w:p>
     <w:p>
       <w:r>
@@ -9053,27 +9115,18 @@
             <w:r>
               <w:t xml:space="preserve">schwarz, </w:t>
             </w:r>
-            <w:proofErr w:type="spellStart"/>
             <w:r>
               <w:t>sw</w:t>
             </w:r>
-            <w:proofErr w:type="spellEnd"/>
             <w:r>
               <w:t xml:space="preserve">, </w:t>
             </w:r>
-            <w:proofErr w:type="spellStart"/>
             <w:r>
               <w:t>black</w:t>
             </w:r>
-            <w:proofErr w:type="spellEnd"/>
             <w:r>
-              <w:t xml:space="preserve">, </w:t>
+              <w:t>, bk</w:t>
             </w:r>
-            <w:proofErr w:type="spellStart"/>
-            <w:r>
-              <w:t>bk</w:t>
-            </w:r>
-            <w:proofErr w:type="spellEnd"/>
           </w:p>
         </w:tc>
         <w:tc>
@@ -9176,29 +9229,8 @@
               <w:jc w:val="center"/>
             </w:pPr>
             <w:r>
-              <w:t xml:space="preserve">braun, </w:t>
+              <w:t>braun, br, brown, bn</w:t>
             </w:r>
-            <w:proofErr w:type="spellStart"/>
-            <w:r>
-              <w:t>br</w:t>
-            </w:r>
-            <w:proofErr w:type="spellEnd"/>
-            <w:r>
-              <w:t xml:space="preserve">, </w:t>
-            </w:r>
-            <w:proofErr w:type="spellStart"/>
-            <w:r>
-              <w:t>brown</w:t>
-            </w:r>
-            <w:proofErr w:type="spellEnd"/>
-            <w:r>
-              <w:t xml:space="preserve">, </w:t>
-            </w:r>
-            <w:proofErr w:type="spellStart"/>
-            <w:r>
-              <w:t>bn</w:t>
-            </w:r>
-            <w:proofErr w:type="spellEnd"/>
           </w:p>
         </w:tc>
         <w:tc>
@@ -9304,29 +9336,8 @@
               <w:jc w:val="center"/>
             </w:pPr>
             <w:r>
-              <w:t xml:space="preserve">rot, </w:t>
+              <w:t>rot, rt, red, rd</w:t>
             </w:r>
-            <w:proofErr w:type="spellStart"/>
-            <w:r>
-              <w:t>rt</w:t>
-            </w:r>
-            <w:proofErr w:type="spellEnd"/>
-            <w:r>
-              <w:t xml:space="preserve">, </w:t>
-            </w:r>
-            <w:proofErr w:type="spellStart"/>
-            <w:r>
-              <w:t>red</w:t>
-            </w:r>
-            <w:proofErr w:type="spellEnd"/>
-            <w:r>
-              <w:t xml:space="preserve">, </w:t>
-            </w:r>
-            <w:proofErr w:type="spellStart"/>
-            <w:r>
-              <w:t>rd</w:t>
-            </w:r>
-            <w:proofErr w:type="spellEnd"/>
           </w:p>
         </w:tc>
         <w:tc>
@@ -9432,21 +9443,8 @@
               <w:jc w:val="center"/>
             </w:pPr>
             <w:r>
-              <w:t xml:space="preserve">orange, </w:t>
+              <w:t>orange, or, og</w:t>
             </w:r>
-            <w:proofErr w:type="spellStart"/>
-            <w:r>
-              <w:t>or</w:t>
-            </w:r>
-            <w:proofErr w:type="spellEnd"/>
-            <w:r>
-              <w:t xml:space="preserve">, </w:t>
-            </w:r>
-            <w:proofErr w:type="spellStart"/>
-            <w:r>
-              <w:t>og</w:t>
-            </w:r>
-            <w:proofErr w:type="spellEnd"/>
           </w:p>
         </w:tc>
         <w:tc>
@@ -9549,29 +9547,8 @@
               <w:jc w:val="center"/>
             </w:pPr>
             <w:r>
-              <w:t xml:space="preserve">gelb, </w:t>
+              <w:t>gelb, ge, yellow, ye</w:t>
             </w:r>
-            <w:proofErr w:type="spellStart"/>
-            <w:r>
-              <w:t>ge</w:t>
-            </w:r>
-            <w:proofErr w:type="spellEnd"/>
-            <w:r>
-              <w:t xml:space="preserve">, </w:t>
-            </w:r>
-            <w:proofErr w:type="spellStart"/>
-            <w:r>
-              <w:t>yellow</w:t>
-            </w:r>
-            <w:proofErr w:type="spellEnd"/>
-            <w:r>
-              <w:t xml:space="preserve">, </w:t>
-            </w:r>
-            <w:proofErr w:type="spellStart"/>
-            <w:r>
-              <w:t>ye</w:t>
-            </w:r>
-            <w:proofErr w:type="spellEnd"/>
           </w:p>
         </w:tc>
         <w:tc>
@@ -9673,52 +9650,21 @@
               <w:spacing w:before="0" w:after="0"/>
               <w:jc w:val="center"/>
             </w:pPr>
-            <w:proofErr w:type="spellStart"/>
             <w:r>
-              <w:t>gruen</w:t>
-            </w:r>
-            <w:proofErr w:type="spellEnd"/>
-            <w:r>
-              <w:t xml:space="preserve">, </w:t>
-            </w:r>
-            <w:proofErr w:type="spellStart"/>
-            <w:r>
-              <w:t>gn</w:t>
-            </w:r>
-            <w:proofErr w:type="spellEnd"/>
-            <w:r>
-              <w:t xml:space="preserve">, </w:t>
-            </w:r>
-            <w:proofErr w:type="spellStart"/>
-            <w:r>
-              <w:t>green</w:t>
-            </w:r>
-            <w:proofErr w:type="spellEnd"/>
-            <w:r>
-              <w:t>, gr</w:t>
+              <w:t>gruen, gn, green, gr</w:t>
             </w:r>
             <w:r>
               <w:t>ü</w:t>
             </w:r>
             <w:r>
-              <w:t xml:space="preserve">n, </w:t>
-            </w:r>
-            <w:proofErr w:type="spellStart"/>
-            <w:r>
-              <w:t>gr</w:t>
+              <w:t>n, gr</w:t>
             </w:r>
             <w:r>
               <w:t>Ün</w:t>
             </w:r>
-            <w:proofErr w:type="spellEnd"/>
             <w:r>
-              <w:t xml:space="preserve">, </w:t>
+              <w:t>, grun</w:t>
             </w:r>
-            <w:proofErr w:type="spellStart"/>
-            <w:r>
-              <w:t>grun</w:t>
-            </w:r>
-            <w:proofErr w:type="spellEnd"/>
           </w:p>
         </w:tc>
         <w:tc>
@@ -9824,29 +9770,8 @@
               <w:jc w:val="center"/>
             </w:pPr>
             <w:r>
-              <w:t xml:space="preserve">blau, </w:t>
+              <w:t>blau, bl, blue, bu</w:t>
             </w:r>
-            <w:proofErr w:type="spellStart"/>
-            <w:r>
-              <w:t>bl</w:t>
-            </w:r>
-            <w:proofErr w:type="spellEnd"/>
-            <w:r>
-              <w:t xml:space="preserve">, </w:t>
-            </w:r>
-            <w:proofErr w:type="spellStart"/>
-            <w:r>
-              <w:t>blue</w:t>
-            </w:r>
-            <w:proofErr w:type="spellEnd"/>
-            <w:r>
-              <w:t xml:space="preserve">, </w:t>
-            </w:r>
-            <w:proofErr w:type="spellStart"/>
-            <w:r>
-              <w:t>bu</w:t>
-            </w:r>
-            <w:proofErr w:type="spellEnd"/>
           </w:p>
         </w:tc>
         <w:tc>
@@ -9954,70 +9879,12 @@
                 <w:lang w:val="en-GB"/>
               </w:rPr>
             </w:pPr>
-            <w:proofErr w:type="spellStart"/>
             <w:r>
               <w:rPr>
                 <w:lang w:val="en-GB"/>
               </w:rPr>
-              <w:t>violett</w:t>
+              <w:t>violett, vi, voilet, vt, lila, vio</w:t>
             </w:r>
-            <w:proofErr w:type="spellEnd"/>
-            <w:r>
-              <w:rPr>
-                <w:lang w:val="en-GB"/>
-              </w:rPr>
-              <w:t xml:space="preserve">, vi, </w:t>
-            </w:r>
-            <w:proofErr w:type="spellStart"/>
-            <w:r>
-              <w:rPr>
-                <w:lang w:val="en-GB"/>
-              </w:rPr>
-              <w:t>voilet</w:t>
-            </w:r>
-            <w:proofErr w:type="spellEnd"/>
-            <w:r>
-              <w:rPr>
-                <w:lang w:val="en-GB"/>
-              </w:rPr>
-              <w:t xml:space="preserve">, </w:t>
-            </w:r>
-            <w:proofErr w:type="spellStart"/>
-            <w:r>
-              <w:rPr>
-                <w:lang w:val="en-GB"/>
-              </w:rPr>
-              <w:t>vt</w:t>
-            </w:r>
-            <w:proofErr w:type="spellEnd"/>
-            <w:r>
-              <w:rPr>
-                <w:lang w:val="en-GB"/>
-              </w:rPr>
-              <w:t xml:space="preserve">, </w:t>
-            </w:r>
-            <w:proofErr w:type="spellStart"/>
-            <w:r>
-              <w:rPr>
-                <w:lang w:val="en-GB"/>
-              </w:rPr>
-              <w:t>lila</w:t>
-            </w:r>
-            <w:proofErr w:type="spellEnd"/>
-            <w:r>
-              <w:rPr>
-                <w:lang w:val="en-GB"/>
-              </w:rPr>
-              <w:t xml:space="preserve">, </w:t>
-            </w:r>
-            <w:proofErr w:type="spellStart"/>
-            <w:r>
-              <w:rPr>
-                <w:lang w:val="en-GB"/>
-              </w:rPr>
-              <w:t>vio</w:t>
-            </w:r>
-            <w:proofErr w:type="spellEnd"/>
           </w:p>
         </w:tc>
         <w:tc>
@@ -10123,29 +9990,8 @@
               <w:jc w:val="center"/>
             </w:pPr>
             <w:r>
-              <w:t xml:space="preserve">grau, </w:t>
+              <w:t>grau, gr, grey, gy</w:t>
             </w:r>
-            <w:proofErr w:type="spellStart"/>
-            <w:r>
-              <w:t>gr</w:t>
-            </w:r>
-            <w:proofErr w:type="spellEnd"/>
-            <w:r>
-              <w:t xml:space="preserve">, </w:t>
-            </w:r>
-            <w:proofErr w:type="spellStart"/>
-            <w:r>
-              <w:t>grey</w:t>
-            </w:r>
-            <w:proofErr w:type="spellEnd"/>
-            <w:r>
-              <w:t xml:space="preserve">, </w:t>
-            </w:r>
-            <w:proofErr w:type="spellStart"/>
-            <w:r>
-              <w:t>gy</w:t>
-            </w:r>
-            <w:proofErr w:type="spellEnd"/>
           </w:p>
         </w:tc>
         <w:tc>
@@ -10253,56 +10099,12 @@
                 <w:lang w:val="en-GB"/>
               </w:rPr>
             </w:pPr>
-            <w:proofErr w:type="spellStart"/>
             <w:r>
               <w:rPr>
                 <w:lang w:val="en-GB"/>
               </w:rPr>
-              <w:t>weiss</w:t>
+              <w:t>weiss, ws, white, wh, weis</w:t>
             </w:r>
-            <w:proofErr w:type="spellEnd"/>
-            <w:r>
-              <w:rPr>
-                <w:lang w:val="en-GB"/>
-              </w:rPr>
-              <w:t xml:space="preserve">, </w:t>
-            </w:r>
-            <w:proofErr w:type="spellStart"/>
-            <w:r>
-              <w:rPr>
-                <w:lang w:val="en-GB"/>
-              </w:rPr>
-              <w:t>ws</w:t>
-            </w:r>
-            <w:proofErr w:type="spellEnd"/>
-            <w:r>
-              <w:rPr>
-                <w:lang w:val="en-GB"/>
-              </w:rPr>
-              <w:t xml:space="preserve">, white, </w:t>
-            </w:r>
-            <w:proofErr w:type="spellStart"/>
-            <w:r>
-              <w:rPr>
-                <w:lang w:val="en-GB"/>
-              </w:rPr>
-              <w:t>wh</w:t>
-            </w:r>
-            <w:proofErr w:type="spellEnd"/>
-            <w:r>
-              <w:rPr>
-                <w:lang w:val="en-GB"/>
-              </w:rPr>
-              <w:t xml:space="preserve">, </w:t>
-            </w:r>
-            <w:proofErr w:type="spellStart"/>
-            <w:r>
-              <w:rPr>
-                <w:lang w:val="en-GB"/>
-              </w:rPr>
-              <w:t>weis</w:t>
-            </w:r>
-            <w:proofErr w:type="spellEnd"/>
           </w:p>
         </w:tc>
         <w:tc>
@@ -10401,27 +10203,9 @@
               <w:spacing w:before="0" w:after="0"/>
               <w:jc w:val="center"/>
             </w:pPr>
-            <w:proofErr w:type="spellStart"/>
             <w:r>
-              <w:t>gold</w:t>
+              <w:t>gold, au, go, gd</w:t>
             </w:r>
-            <w:proofErr w:type="spellEnd"/>
-            <w:r>
-              <w:t xml:space="preserve">, au, </w:t>
-            </w:r>
-            <w:proofErr w:type="spellStart"/>
-            <w:r>
-              <w:t>go</w:t>
-            </w:r>
-            <w:proofErr w:type="spellEnd"/>
-            <w:r>
-              <w:t xml:space="preserve">, </w:t>
-            </w:r>
-            <w:proofErr w:type="spellStart"/>
-            <w:r>
-              <w:t>gd</w:t>
-            </w:r>
-            <w:proofErr w:type="spellEnd"/>
           </w:p>
         </w:tc>
         <w:tc>
@@ -10514,35 +10298,9 @@
               <w:spacing w:before="0" w:after="0"/>
               <w:jc w:val="center"/>
             </w:pPr>
-            <w:proofErr w:type="spellStart"/>
             <w:r>
-              <w:t>silber</w:t>
+              <w:t>silber, si, silver, sr, ag</w:t>
             </w:r>
-            <w:proofErr w:type="spellEnd"/>
-            <w:r>
-              <w:t xml:space="preserve">, si, </w:t>
-            </w:r>
-            <w:proofErr w:type="spellStart"/>
-            <w:r>
-              <w:t>silver</w:t>
-            </w:r>
-            <w:proofErr w:type="spellEnd"/>
-            <w:r>
-              <w:t xml:space="preserve">, </w:t>
-            </w:r>
-            <w:proofErr w:type="spellStart"/>
-            <w:r>
-              <w:t>sr</w:t>
-            </w:r>
-            <w:proofErr w:type="spellEnd"/>
-            <w:r>
-              <w:t xml:space="preserve">, </w:t>
-            </w:r>
-            <w:proofErr w:type="spellStart"/>
-            <w:r>
-              <w:t>ag</w:t>
-            </w:r>
-            <w:proofErr w:type="spellEnd"/>
           </w:p>
         </w:tc>
         <w:tc>
@@ -10626,6 +10384,40 @@
       </w:tr>
     </w:tbl>
     <w:p>
+      <w:pPr>
+        <w:pStyle w:val="Beschriftung"/>
+      </w:pPr>
+      <w:bookmarkStart w:id="27" w:name="_Toc511051685"/>
+      <w:r>
+        <w:t xml:space="preserve">Tabelle </w:t>
+      </w:r>
+      <w:r>
+        <w:fldChar w:fldCharType="begin"/>
+      </w:r>
+      <w:r>
+        <w:instrText xml:space="preserve"> SEQ Tabelle \* ARABIC </w:instrText>
+      </w:r>
+      <w:r>
+        <w:fldChar w:fldCharType="separate"/>
+      </w:r>
+      <w:r>
+        <w:rPr>
+          <w:noProof/>
+        </w:rPr>
+        <w:t>1</w:t>
+      </w:r>
+      <w:r>
+        <w:rPr>
+          <w:noProof/>
+        </w:rPr>
+        <w:fldChar w:fldCharType="end"/>
+      </w:r>
+      <w:r>
+        <w:t>: Eingabe der Widerstandsfarbringe</w:t>
+      </w:r>
+      <w:bookmarkEnd w:id="27"/>
+    </w:p>
+    <w:p>
       <w:r>
         <w:t>Das einlesen der Eingabe beinhaltet die Wandlung nach Kleinbuchstaben. Damit ist Groß-und Kleinschreibung egal. Die Ausnahme bildet das ‚Ü‘. Zur Wandlung nach Kleinbuchstaben wird eine Funktion verwendet die keine Umlaute unterstützt.</w:t>
       </w:r>
@@ -10634,11 +10426,11 @@
       <w:pPr>
         <w:pStyle w:val="berschrift3"/>
       </w:pPr>
-      <w:bookmarkStart w:id="26" w:name="_Toc510995385"/>
+      <w:bookmarkStart w:id="28" w:name="_Toc511054021"/>
       <w:r>
         <w:t>Verarbeitung der Eingabe</w:t>
       </w:r>
-      <w:bookmarkEnd w:id="26"/>
+      <w:bookmarkEnd w:id="28"/>
       <w:r>
         <w:t xml:space="preserve"> </w:t>
       </w:r>
@@ -10669,15 +10461,7 @@
         <w:t>Zahlen mit Hilfe eines 2-dimensionalen Arrays</w:t>
       </w:r>
       <w:r>
-        <w:t>-</w:t>
-      </w:r>
-      <w:proofErr w:type="spellStart"/>
-      <w:r>
-        <w:t>of</w:t>
-      </w:r>
-      <w:proofErr w:type="spellEnd"/>
-      <w:r>
-        <w:t xml:space="preserve">-String </w:t>
+        <w:t xml:space="preserve">-of-String </w:t>
       </w:r>
       <w:r>
         <w:t>umgewandelt.</w:t>
@@ -10742,11 +10526,9 @@
               <w:spacing w:before="0" w:after="0"/>
               <w:jc w:val="center"/>
             </w:pPr>
-            <w:proofErr w:type="spellStart"/>
             <w:r>
               <w:t>sw</w:t>
             </w:r>
-            <w:proofErr w:type="spellEnd"/>
           </w:p>
         </w:tc>
         <w:tc>
@@ -10758,14 +10540,12 @@
               <w:spacing w:before="0" w:after="0"/>
               <w:jc w:val="center"/>
             </w:pPr>
-            <w:proofErr w:type="spellStart"/>
             <w:r>
               <w:t>bl</w:t>
             </w:r>
             <w:r>
               <w:t>ack</w:t>
             </w:r>
-            <w:proofErr w:type="spellEnd"/>
           </w:p>
         </w:tc>
         <w:tc>
@@ -10777,11 +10557,9 @@
               <w:spacing w:before="0" w:after="0"/>
               <w:jc w:val="center"/>
             </w:pPr>
-            <w:proofErr w:type="spellStart"/>
             <w:r>
               <w:t>bk</w:t>
             </w:r>
-            <w:proofErr w:type="spellEnd"/>
           </w:p>
         </w:tc>
       </w:tr>
@@ -10826,11 +10604,9 @@
               <w:spacing w:before="0" w:after="0"/>
               <w:jc w:val="center"/>
             </w:pPr>
-            <w:proofErr w:type="spellStart"/>
             <w:r>
               <w:t>br</w:t>
             </w:r>
-            <w:proofErr w:type="spellEnd"/>
           </w:p>
         </w:tc>
         <w:tc>
@@ -10842,14 +10618,12 @@
               <w:spacing w:before="0" w:after="0"/>
               <w:jc w:val="center"/>
             </w:pPr>
-            <w:proofErr w:type="spellStart"/>
             <w:r>
               <w:t>br</w:t>
             </w:r>
             <w:r>
               <w:t>own</w:t>
             </w:r>
-            <w:proofErr w:type="spellEnd"/>
           </w:p>
         </w:tc>
         <w:tc>
@@ -10861,11 +10635,9 @@
               <w:spacing w:before="0" w:after="0"/>
               <w:jc w:val="center"/>
             </w:pPr>
-            <w:proofErr w:type="spellStart"/>
             <w:r>
               <w:t>bn</w:t>
             </w:r>
-            <w:proofErr w:type="spellEnd"/>
           </w:p>
         </w:tc>
       </w:tr>
@@ -10910,11 +10682,9 @@
               <w:spacing w:before="0" w:after="0"/>
               <w:jc w:val="center"/>
             </w:pPr>
-            <w:proofErr w:type="spellStart"/>
             <w:r>
               <w:t>rt</w:t>
             </w:r>
-            <w:proofErr w:type="spellEnd"/>
           </w:p>
         </w:tc>
         <w:tc>
@@ -10926,7 +10696,6 @@
               <w:spacing w:before="0" w:after="0"/>
               <w:jc w:val="center"/>
             </w:pPr>
-            <w:proofErr w:type="spellStart"/>
             <w:r>
               <w:t>r</w:t>
             </w:r>
@@ -10936,7 +10705,6 @@
             <w:r>
               <w:t>d</w:t>
             </w:r>
-            <w:proofErr w:type="spellEnd"/>
           </w:p>
         </w:tc>
         <w:tc>
@@ -10948,19 +10716,51 @@
               <w:spacing w:before="0" w:after="0"/>
               <w:jc w:val="center"/>
             </w:pPr>
-            <w:proofErr w:type="spellStart"/>
             <w:r>
               <w:t>r</w:t>
             </w:r>
             <w:r>
               <w:t>d</w:t>
             </w:r>
-            <w:proofErr w:type="spellEnd"/>
           </w:p>
         </w:tc>
       </w:tr>
     </w:tbl>
     <w:p>
+      <w:pPr>
+        <w:pStyle w:val="Beschriftung"/>
+      </w:pPr>
+      <w:bookmarkStart w:id="29" w:name="_Toc511051686"/>
+      <w:r>
+        <w:t xml:space="preserve">Tabelle </w:t>
+      </w:r>
+      <w:r>
+        <w:fldChar w:fldCharType="begin"/>
+      </w:r>
+      <w:r>
+        <w:instrText xml:space="preserve"> SEQ Tabelle \* ARABIC </w:instrText>
+      </w:r>
+      <w:r>
+        <w:fldChar w:fldCharType="separate"/>
+      </w:r>
+      <w:r>
+        <w:rPr>
+          <w:noProof/>
+        </w:rPr>
+        <w:t>2</w:t>
+      </w:r>
+      <w:r>
+        <w:rPr>
+          <w:noProof/>
+        </w:rPr>
+        <w:fldChar w:fldCharType="end"/>
+      </w:r>
+      <w:r>
+        <w:t>: Verarbeitung der Eingabe</w:t>
+      </w:r>
+      <w:bookmarkEnd w:id="29"/>
+    </w:p>
+    <w:p>
       <w:r>
         <w:t xml:space="preserve">Dabei stellt eine Länge </w:t>
       </w:r>
@@ -10986,12 +10786,12 @@
       <w:pPr>
         <w:pStyle w:val="berschrift3"/>
       </w:pPr>
-      <w:bookmarkStart w:id="27" w:name="_Toc510995386"/>
+      <w:bookmarkStart w:id="30" w:name="_Toc511054022"/>
       <w:r>
         <w:lastRenderedPageBreak/>
         <w:t>Ausgabe des Widerstandswertes</w:t>
       </w:r>
-      <w:bookmarkEnd w:id="27"/>
+      <w:bookmarkEnd w:id="30"/>
     </w:p>
     <w:p>
       <w:r>
@@ -11004,60 +10804,26 @@
         <w:t>zu</w:t>
       </w:r>
       <w:r>
-        <w:t xml:space="preserve"> 1 </w:t>
-      </w:r>
-      <w:proofErr w:type="spellStart"/>
-      <w:r>
-        <w:t>kOhm</w:t>
-      </w:r>
-      <w:proofErr w:type="spellEnd"/>
-      <w:r>
-        <w:t xml:space="preserve">, 1000 </w:t>
-      </w:r>
-      <w:proofErr w:type="spellStart"/>
-      <w:r>
-        <w:t>kOhm</w:t>
-      </w:r>
-      <w:proofErr w:type="spellEnd"/>
-      <w:r>
-        <w:t xml:space="preserve"> </w:t>
+        <w:t xml:space="preserve"> 1 kOhm, 1000 kOhm </w:t>
       </w:r>
       <w:r>
         <w:t>zu</w:t>
       </w:r>
       <w:r>
-        <w:t xml:space="preserve"> 1 </w:t>
-      </w:r>
-      <w:proofErr w:type="spellStart"/>
-      <w:r>
-        <w:t>MOhm</w:t>
-      </w:r>
-      <w:proofErr w:type="spellEnd"/>
+        <w:t xml:space="preserve"> 1 MOhm</w:t>
+      </w:r>
       <w:r>
         <w:t xml:space="preserve"> und</w:t>
       </w:r>
       <w:r>
-        <w:t xml:space="preserve"> 1000 </w:t>
-      </w:r>
-      <w:proofErr w:type="spellStart"/>
-      <w:r>
-        <w:t>MOhm</w:t>
-      </w:r>
-      <w:proofErr w:type="spellEnd"/>
-      <w:r>
-        <w:t xml:space="preserve"> </w:t>
+        <w:t xml:space="preserve"> 1000 MOhm </w:t>
       </w:r>
       <w:r>
         <w:t>zu</w:t>
       </w:r>
       <w:r>
-        <w:t xml:space="preserve"> 1 </w:t>
-      </w:r>
-      <w:proofErr w:type="spellStart"/>
-      <w:r>
-        <w:t>GOhm</w:t>
-      </w:r>
-      <w:proofErr w:type="spellEnd"/>
+        <w:t xml:space="preserve"> 1 GOhm</w:t>
+      </w:r>
       <w:r>
         <w:t xml:space="preserve"> gewandelt</w:t>
       </w:r>
@@ -11070,15 +10836,7 @@
         <w:t>Die Ausgabe des Widerstandswertes erfolgt dann im Muster: „</w:t>
       </w:r>
       <w:r>
-        <w:t xml:space="preserve">4,7 </w:t>
-      </w:r>
-      <w:proofErr w:type="spellStart"/>
-      <w:r>
-        <w:t>kOhm</w:t>
-      </w:r>
-      <w:proofErr w:type="spellEnd"/>
-      <w:r>
-        <w:t xml:space="preserve"> +/-5%</w:t>
+        <w:t>4,7 kOhm +/-5%</w:t>
       </w:r>
       <w:r>
         <w:t>“.</w:t>
@@ -11092,15 +10850,7 @@
         <w:t xml:space="preserve">erreicht besonders in der Vollversion eine hohe Schachtelungstiefe. Zur Dokumentation ist ein Struktogramm </w:t>
       </w:r>
       <w:r>
-        <w:t xml:space="preserve">(Anhang: </w:t>
-      </w:r>
-      <w:proofErr w:type="spellStart"/>
-      <w:r>
-        <w:t>PseudoStruktogramm</w:t>
-      </w:r>
-      <w:proofErr w:type="spellEnd"/>
-      <w:r>
-        <w:t xml:space="preserve"> Ausgabe.jpg) angelegt. Dieses gibt (über </w:t>
+        <w:t xml:space="preserve">(Anhang: PseudoStruktogramm Ausgabe.jpg) angelegt. Dieses gibt (über </w:t>
       </w:r>
       <w:r>
         <w:t>weite Teile im originalen C-Sy</w:t>
@@ -11113,24 +10863,24 @@
       <w:pPr>
         <w:pStyle w:val="berschrift1"/>
       </w:pPr>
-      <w:bookmarkStart w:id="28" w:name="_Toc510995387"/>
+      <w:bookmarkStart w:id="31" w:name="_Toc511054023"/>
       <w:r>
         <w:t>Implementation</w:t>
       </w:r>
       <w:r>
         <w:t xml:space="preserve"> + Test</w:t>
       </w:r>
-      <w:bookmarkEnd w:id="28"/>
+      <w:bookmarkEnd w:id="31"/>
     </w:p>
     <w:p>
       <w:pPr>
         <w:pStyle w:val="berschrift2"/>
       </w:pPr>
-      <w:bookmarkStart w:id="29" w:name="_Toc510995388"/>
+      <w:bookmarkStart w:id="32" w:name="_Toc511054024"/>
       <w:r>
         <w:t>Implementation</w:t>
       </w:r>
-      <w:bookmarkEnd w:id="29"/>
+      <w:bookmarkEnd w:id="32"/>
     </w:p>
     <w:p>
       <w:r>
@@ -11170,15 +10920,7 @@
         <w:t>durch</w:t>
       </w:r>
       <w:r>
-        <w:t xml:space="preserve"> </w:t>
-      </w:r>
-      <w:proofErr w:type="spellStart"/>
-      <w:r>
-        <w:t>gcc</w:t>
-      </w:r>
-      <w:proofErr w:type="spellEnd"/>
-      <w:r>
-        <w:t xml:space="preserve"> </w:t>
+        <w:t xml:space="preserve"> gcc </w:t>
       </w:r>
       <w:r>
         <w:t>definiert</w:t>
@@ -11189,68 +10931,12 @@
     </w:p>
     <w:p>
       <w:r>
-        <w:t xml:space="preserve">Als Entwicklungsumgebung werden verschiedene Software-Pakete benutzt. Diese sind nicht Bestandteil dieses Produktes jedoch frei verfügbar. Auf Windows-Betriebssystemen wird </w:t>
-      </w:r>
-      <w:proofErr w:type="spellStart"/>
-      <w:r>
-        <w:t>VisualStudio</w:t>
-      </w:r>
-      <w:proofErr w:type="spellEnd"/>
-      <w:r>
-        <w:t xml:space="preserve"> 2017 -CE und </w:t>
-      </w:r>
-      <w:proofErr w:type="spellStart"/>
-      <w:r>
-        <w:t>VisualStudio</w:t>
-      </w:r>
-      <w:proofErr w:type="spellEnd"/>
-      <w:r>
-        <w:t xml:space="preserve"> Code verwendet. Unter Linux (Ubuntu/ </w:t>
-      </w:r>
-      <w:proofErr w:type="spellStart"/>
-      <w:r>
-        <w:t>debian</w:t>
-      </w:r>
-      <w:proofErr w:type="spellEnd"/>
-      <w:r>
-        <w:t xml:space="preserve">) wird </w:t>
-      </w:r>
-      <w:proofErr w:type="spellStart"/>
-      <w:r>
-        <w:t>gedit</w:t>
-      </w:r>
-      <w:proofErr w:type="spellEnd"/>
-      <w:r>
-        <w:t xml:space="preserve"> verwendet. </w:t>
-      </w:r>
-    </w:p>
-    <w:p>
-      <w:r>
-        <w:t xml:space="preserve">Als </w:t>
-      </w:r>
-      <w:proofErr w:type="spellStart"/>
-      <w:r>
-        <w:t>Kompiler</w:t>
-      </w:r>
-      <w:proofErr w:type="spellEnd"/>
-      <w:r>
-        <w:t xml:space="preserve"> dient jeweils </w:t>
-      </w:r>
-      <w:proofErr w:type="spellStart"/>
-      <w:r>
-        <w:t>gcc</w:t>
-      </w:r>
-      <w:proofErr w:type="spellEnd"/>
-      <w:r>
-        <w:t xml:space="preserve">. Unter Windows wird als Paket </w:t>
-      </w:r>
-      <w:proofErr w:type="spellStart"/>
-      <w:r>
-        <w:t>MinGW</w:t>
-      </w:r>
-      <w:proofErr w:type="spellEnd"/>
-      <w:r>
-        <w:t xml:space="preserve"> zur Bereitstellung verwendet. </w:t>
+        <w:t xml:space="preserve">Als Entwicklungsumgebung werden verschiedene Software-Pakete benutzt. Diese sind nicht Bestandteil dieses Produktes jedoch frei verfügbar. Auf Windows-Betriebssystemen wird VisualStudio 2017 -CE und VisualStudio Code verwendet. Unter Linux (Ubuntu/ debian) wird gedit verwendet. </w:t>
+      </w:r>
+    </w:p>
+    <w:p>
+      <w:r>
+        <w:t xml:space="preserve">Als Kompiler dient jeweils gcc. Unter Windows wird als Paket MinGW zur Bereitstellung verwendet. </w:t>
       </w:r>
       <w:r>
         <w:t>(Siehe Programmverzeichnis)</w:t>
@@ -11260,11 +10946,11 @@
       <w:pPr>
         <w:pStyle w:val="berschrift2"/>
       </w:pPr>
-      <w:bookmarkStart w:id="30" w:name="_Toc510995389"/>
+      <w:bookmarkStart w:id="33" w:name="_Toc511054025"/>
       <w:r>
         <w:t>Weitere Software</w:t>
       </w:r>
-      <w:bookmarkEnd w:id="30"/>
+      <w:bookmarkEnd w:id="33"/>
     </w:p>
     <w:p>
       <w:r>
@@ -11287,11 +10973,11 @@
       <w:pPr>
         <w:pStyle w:val="berschrift2"/>
       </w:pPr>
-      <w:bookmarkStart w:id="31" w:name="_Toc510995390"/>
+      <w:bookmarkStart w:id="34" w:name="_Toc511054026"/>
       <w:r>
         <w:t>Hauptprogramme:</w:t>
       </w:r>
-      <w:bookmarkEnd w:id="31"/>
+      <w:bookmarkEnd w:id="34"/>
     </w:p>
     <w:p>
       <w:pPr>
@@ -11321,14 +11007,14 @@
       <w:pPr>
         <w:pStyle w:val="berschrift2"/>
       </w:pPr>
-      <w:bookmarkStart w:id="32" w:name="_Toc510995391"/>
+      <w:bookmarkStart w:id="35" w:name="_Toc511054027"/>
       <w:r>
         <w:t>Testprogramme</w:t>
       </w:r>
       <w:r>
         <w:t>:</w:t>
       </w:r>
-      <w:bookmarkEnd w:id="32"/>
+      <w:bookmarkEnd w:id="35"/>
     </w:p>
     <w:p>
       <w:pPr>
@@ -11382,12 +11068,12 @@
       <w:pPr>
         <w:pStyle w:val="berschrift2"/>
       </w:pPr>
-      <w:bookmarkStart w:id="33" w:name="_Toc510995392"/>
+      <w:bookmarkStart w:id="36" w:name="_Toc511054028"/>
       <w:r>
         <w:lastRenderedPageBreak/>
         <w:t>Nachweis der Funktionalität</w:t>
       </w:r>
-      <w:bookmarkEnd w:id="33"/>
+      <w:bookmarkEnd w:id="36"/>
     </w:p>
     <w:p>
       <w:r>
@@ -11412,11 +11098,11 @@
       <w:pPr>
         <w:pStyle w:val="berschrift3"/>
       </w:pPr>
-      <w:bookmarkStart w:id="34" w:name="_Toc510995393"/>
+      <w:bookmarkStart w:id="37" w:name="_Toc511054029"/>
       <w:r>
         <w:t>Disclaimer</w:t>
       </w:r>
-      <w:bookmarkEnd w:id="34"/>
+      <w:bookmarkEnd w:id="37"/>
     </w:p>
     <w:p>
       <w:r>
@@ -11439,11 +11125,11 @@
       <w:pPr>
         <w:pStyle w:val="berschrift1"/>
       </w:pPr>
-      <w:bookmarkStart w:id="35" w:name="_Toc510995394"/>
+      <w:bookmarkStart w:id="38" w:name="_Toc511054030"/>
       <w:r>
         <w:t>Einführung</w:t>
       </w:r>
-      <w:bookmarkEnd w:id="35"/>
+      <w:bookmarkEnd w:id="38"/>
     </w:p>
     <w:p>
       <w:r>
@@ -11457,11 +11143,11 @@
       <w:pPr>
         <w:pStyle w:val="berschrift2"/>
       </w:pPr>
-      <w:bookmarkStart w:id="36" w:name="_Toc510995395"/>
+      <w:bookmarkStart w:id="39" w:name="_Toc511054031"/>
       <w:r>
         <w:t>Lieferumfang</w:t>
       </w:r>
-      <w:bookmarkEnd w:id="36"/>
+      <w:bookmarkEnd w:id="39"/>
     </w:p>
     <w:p>
       <w:r>
@@ -11501,13 +11187,8 @@
     </w:p>
     <w:p>
       <w:r>
-        <w:t xml:space="preserve">Source-Dateien der </w:t>
-      </w:r>
-      <w:proofErr w:type="spellStart"/>
-      <w:r>
-        <w:t>Dokumentaitionsbestandteile</w:t>
-      </w:r>
-      <w:proofErr w:type="spellEnd"/>
+        <w:t>Source-Dateien der Dokumentaitionsbestandteile</w:t>
+      </w:r>
     </w:p>
     <w:p/>
     <w:p/>
@@ -11531,12 +11212,12 @@
       <w:pPr>
         <w:pStyle w:val="berschrift1"/>
       </w:pPr>
-      <w:bookmarkStart w:id="37" w:name="_Toc510995396"/>
+      <w:bookmarkStart w:id="40" w:name="_Toc511054032"/>
       <w:r>
         <w:lastRenderedPageBreak/>
         <w:t>Persönliche Erklärung</w:t>
       </w:r>
-      <w:bookmarkEnd w:id="37"/>
+      <w:bookmarkEnd w:id="40"/>
     </w:p>
     <w:p>
       <w:r>
@@ -11551,18 +11232,10 @@
     </w:p>
     <w:p>
       <w:r>
-        <w:t xml:space="preserve">Zusatz für Software: Hiermit bestätigen wir, dass der Sourcecode und dessen </w:t>
-      </w:r>
-      <w:proofErr w:type="spellStart"/>
-      <w:r>
-        <w:t>Algor</w:t>
-      </w:r>
-      <w:r>
-        <w:t>ithmik</w:t>
-      </w:r>
-      <w:proofErr w:type="spellEnd"/>
-      <w:r>
-        <w:t xml:space="preserve"> </w:t>
+        <w:t>Zusatz für Software: Hiermit bestätigen wir, dass der Sourcecode und dessen Algor</w:t>
+      </w:r>
+      <w:r>
+        <w:t xml:space="preserve">ithmik </w:t>
       </w:r>
       <w:r>
         <w:t xml:space="preserve">von uns entwickelt ist. Verwendete Fremdpakete sind entsprechend gekennzeichnet. </w:t>
@@ -11633,12 +11306,12 @@
       <w:pPr>
         <w:pStyle w:val="berschrift1"/>
       </w:pPr>
-      <w:bookmarkStart w:id="38" w:name="_Toc510995397"/>
+      <w:bookmarkStart w:id="41" w:name="_Toc511054033"/>
       <w:r>
         <w:lastRenderedPageBreak/>
         <w:t>Abbildungsverzeichnis</w:t>
       </w:r>
-      <w:bookmarkEnd w:id="38"/>
+      <w:bookmarkEnd w:id="41"/>
     </w:p>
     <w:p>
       <w:pPr>
@@ -11683,7 +11356,7 @@
         <w:rPr>
           <w:noProof/>
         </w:rPr>
-        <w:instrText xml:space="preserve"> PAGEREF _Toc510994483 \h </w:instrText>
+        <w:instrText xml:space="preserve"> PAGEREF _Toc511051661 \h </w:instrText>
       </w:r>
       <w:r>
         <w:rPr>
@@ -11743,7 +11416,7 @@
         <w:rPr>
           <w:noProof/>
         </w:rPr>
-        <w:instrText xml:space="preserve"> PAGEREF _Toc510994484 \h </w:instrText>
+        <w:instrText xml:space="preserve"> PAGEREF _Toc511051662 \h </w:instrText>
       </w:r>
       <w:r>
         <w:rPr>
@@ -11778,14 +11451,178 @@
       <w:pPr>
         <w:pStyle w:val="berschrift1"/>
       </w:pPr>
-      <w:bookmarkStart w:id="39" w:name="_Toc510995398"/>
+      <w:bookmarkStart w:id="42" w:name="_Toc511054034"/>
+      <w:r>
+        <w:t>Tabellenverzeichnis</w:t>
+      </w:r>
+      <w:bookmarkEnd w:id="42"/>
+      <w:r>
+        <w:fldChar w:fldCharType="begin"/>
+      </w:r>
+      <w:r>
+        <w:instrText xml:space="preserve"> TOC \h \z \c "Tabelle" </w:instrText>
+      </w:r>
+      <w:r>
+        <w:fldChar w:fldCharType="separate"/>
+      </w:r>
+    </w:p>
+    <w:p>
+      <w:pPr>
+        <w:pStyle w:val="Abbildungsverzeichnis"/>
+        <w:tabs>
+          <w:tab w:val="right" w:leader="dot" w:pos="9062"/>
+        </w:tabs>
+        <w:rPr>
+          <w:rFonts w:eastAsiaTheme="minorEastAsia"/>
+          <w:noProof/>
+          <w:lang w:eastAsia="de-DE"/>
+        </w:rPr>
+      </w:pPr>
+      <w:hyperlink w:anchor="_Toc511051685" w:history="1">
+        <w:r>
+          <w:rPr>
+            <w:rStyle w:val="Hyperlink"/>
+            <w:noProof/>
+          </w:rPr>
+          <w:t>Tabelle 1: Eingabe der Widerstandsfarbringe</w:t>
+        </w:r>
+        <w:r>
+          <w:rPr>
+            <w:noProof/>
+            <w:webHidden/>
+          </w:rPr>
+          <w:tab/>
+        </w:r>
+        <w:r>
+          <w:rPr>
+            <w:noProof/>
+            <w:webHidden/>
+          </w:rPr>
+          <w:fldChar w:fldCharType="begin"/>
+        </w:r>
+        <w:r>
+          <w:rPr>
+            <w:noProof/>
+            <w:webHidden/>
+          </w:rPr>
+          <w:instrText xml:space="preserve"> PAGEREF _Toc511051685 \h </w:instrText>
+        </w:r>
+        <w:r>
+          <w:rPr>
+            <w:noProof/>
+            <w:webHidden/>
+          </w:rPr>
+        </w:r>
+        <w:r>
+          <w:rPr>
+            <w:noProof/>
+            <w:webHidden/>
+          </w:rPr>
+          <w:fldChar w:fldCharType="separate"/>
+        </w:r>
+        <w:r>
+          <w:rPr>
+            <w:noProof/>
+            <w:webHidden/>
+          </w:rPr>
+          <w:t>5</w:t>
+        </w:r>
+        <w:r>
+          <w:rPr>
+            <w:noProof/>
+            <w:webHidden/>
+          </w:rPr>
+          <w:fldChar w:fldCharType="end"/>
+        </w:r>
+      </w:hyperlink>
+    </w:p>
+    <w:p>
+      <w:pPr>
+        <w:pStyle w:val="Abbildungsverzeichnis"/>
+        <w:tabs>
+          <w:tab w:val="right" w:leader="dot" w:pos="9062"/>
+        </w:tabs>
+        <w:rPr>
+          <w:rFonts w:eastAsiaTheme="minorEastAsia"/>
+          <w:noProof/>
+          <w:lang w:eastAsia="de-DE"/>
+        </w:rPr>
+      </w:pPr>
+      <w:hyperlink w:anchor="_Toc511051686" w:history="1">
+        <w:r>
+          <w:rPr>
+            <w:rStyle w:val="Hyperlink"/>
+            <w:noProof/>
+          </w:rPr>
+          <w:t>Tabelle 2: Verarbeitung der Eingabe</w:t>
+        </w:r>
+        <w:r>
+          <w:rPr>
+            <w:noProof/>
+            <w:webHidden/>
+          </w:rPr>
+          <w:tab/>
+        </w:r>
+        <w:r>
+          <w:rPr>
+            <w:noProof/>
+            <w:webHidden/>
+          </w:rPr>
+          <w:fldChar w:fldCharType="begin"/>
+        </w:r>
+        <w:r>
+          <w:rPr>
+            <w:noProof/>
+            <w:webHidden/>
+          </w:rPr>
+          <w:instrText xml:space="preserve"> PAGEREF _Toc511051686 \h </w:instrText>
+        </w:r>
+        <w:r>
+          <w:rPr>
+            <w:noProof/>
+            <w:webHidden/>
+          </w:rPr>
+        </w:r>
+        <w:r>
+          <w:rPr>
+            <w:noProof/>
+            <w:webHidden/>
+          </w:rPr>
+          <w:fldChar w:fldCharType="separate"/>
+        </w:r>
+        <w:r>
+          <w:rPr>
+            <w:noProof/>
+            <w:webHidden/>
+          </w:rPr>
+          <w:t>5</w:t>
+        </w:r>
+        <w:r>
+          <w:rPr>
+            <w:noProof/>
+            <w:webHidden/>
+          </w:rPr>
+          <w:fldChar w:fldCharType="end"/>
+        </w:r>
+      </w:hyperlink>
+    </w:p>
+    <w:p>
+      <w:r>
+        <w:fldChar w:fldCharType="end"/>
+      </w:r>
+    </w:p>
+    <w:p>
+      <w:pPr>
+        <w:pStyle w:val="berschrift1"/>
+      </w:pPr>
+      <w:bookmarkStart w:id="43" w:name="_Toc511054035"/>
       <w:r>
         <w:t>Quellenverzeichnis</w:t>
       </w:r>
-      <w:bookmarkEnd w:id="39"/>
-    </w:p>
-    <w:p>
-      <w:bookmarkStart w:id="40" w:name="_Hlk510967576"/>
+      <w:bookmarkEnd w:id="43"/>
+    </w:p>
+    <w:p>
+      <w:bookmarkStart w:id="44" w:name="_Hlk510967576"/>
       <w:r>
         <w:t xml:space="preserve">DIN und IEC-Normen </w:t>
       </w:r>
@@ -11793,7 +11630,7 @@
         <w:t>(nach Wikipedia zitiert)</w:t>
       </w:r>
     </w:p>
-    <w:bookmarkEnd w:id="40"/>
+    <w:bookmarkEnd w:id="44"/>
     <w:p>
       <w:r>
         <w:t>Westermann Elektronik Tabellenbuch für Betriebs- und Automatisierungstechnik</w:t>
@@ -11836,21 +11673,21 @@
       <w:pPr>
         <w:pStyle w:val="berschrift1"/>
       </w:pPr>
-      <w:bookmarkStart w:id="41" w:name="_Toc510995399"/>
+      <w:bookmarkStart w:id="45" w:name="_Toc511054036"/>
       <w:r>
         <w:t>Softwareverzeichnis</w:t>
       </w:r>
-      <w:bookmarkEnd w:id="41"/>
+      <w:bookmarkEnd w:id="45"/>
     </w:p>
     <w:p>
       <w:pPr>
         <w:pStyle w:val="berschrift2"/>
       </w:pPr>
-      <w:bookmarkStart w:id="42" w:name="_Toc510995400"/>
+      <w:bookmarkStart w:id="46" w:name="_Toc511054037"/>
       <w:r>
         <w:t>IDEs</w:t>
       </w:r>
-      <w:bookmarkEnd w:id="42"/>
+      <w:bookmarkEnd w:id="46"/>
     </w:p>
     <w:p>
       <w:pPr>
@@ -11863,11 +11700,9 @@
       <w:r>
         <w:t>(</w:t>
       </w:r>
-      <w:proofErr w:type="spellStart"/>
       <w:r>
         <w:t>Gedit</w:t>
       </w:r>
-      <w:proofErr w:type="spellEnd"/>
       <w:r>
         <w:t>)</w:t>
       </w:r>
@@ -11927,16 +11762,14 @@
           <w:lang w:val="en-GB"/>
         </w:rPr>
       </w:pPr>
-      <w:bookmarkStart w:id="43" w:name="_Toc510995401"/>
-      <w:proofErr w:type="spellStart"/>
+      <w:bookmarkStart w:id="47" w:name="_Toc511054038"/>
       <w:r>
         <w:rPr>
           <w:lang w:val="en-GB"/>
         </w:rPr>
         <w:t>Dokumentation</w:t>
       </w:r>
-      <w:bookmarkEnd w:id="43"/>
-      <w:proofErr w:type="spellEnd"/>
+      <w:bookmarkEnd w:id="47"/>
     </w:p>
     <w:p>
       <w:pPr>
@@ -11982,13 +11815,8 @@
           <w:numId w:val="13"/>
         </w:numPr>
       </w:pPr>
-      <w:proofErr w:type="spellStart"/>
-      <w:r>
-        <w:t>egypt</w:t>
-      </w:r>
-      <w:proofErr w:type="spellEnd"/>
-      <w:r>
-        <w:t xml:space="preserve"> (Version 1.10) </w:t>
+      <w:r>
+        <w:t xml:space="preserve">egypt (Version 1.10) </w:t>
       </w:r>
       <w:r>
         <w:t>[Anwendung zur Erstellung von Ablaufdiagrammen] (</w:t>
@@ -12014,13 +11842,8 @@
         </w:numPr>
       </w:pPr>
       <w:r>
-        <w:t xml:space="preserve">zusätzlich die benötigten Abhängigkeiten Perl und </w:t>
-      </w:r>
-      <w:proofErr w:type="spellStart"/>
-      <w:r>
-        <w:t>Graphviz</w:t>
-      </w:r>
-      <w:proofErr w:type="spellEnd"/>
+        <w:t>zusätzlich die benötigten Abhängigkeiten Perl und Graphviz</w:t>
+      </w:r>
     </w:p>
     <w:p>
       <w:pPr>
@@ -12034,34 +11857,10 @@
         <w:t xml:space="preserve">Okular </w:t>
       </w:r>
       <w:r>
-        <w:t xml:space="preserve">(als Teil einer Ubuntu </w:t>
-      </w:r>
-      <w:proofErr w:type="spellStart"/>
-      <w:r>
-        <w:t>Dist</w:t>
-      </w:r>
-      <w:proofErr w:type="spellEnd"/>
-      <w:r>
-        <w:t xml:space="preserve">.) [Anwendung </w:t>
-      </w:r>
-      <w:r>
-        <w:t>für .</w:t>
-      </w:r>
-      <w:proofErr w:type="spellStart"/>
-      <w:r>
-        <w:t>ps</w:t>
-      </w:r>
-      <w:proofErr w:type="spellEnd"/>
-      <w:r>
-        <w:t xml:space="preserve"> zu .</w:t>
-      </w:r>
-      <w:proofErr w:type="spellStart"/>
-      <w:r>
-        <w:t>pdf</w:t>
-      </w:r>
-      <w:proofErr w:type="spellEnd"/>
-      <w:r>
-        <w:t>]</w:t>
+        <w:t xml:space="preserve">(als Teil einer Ubuntu Dist.) [Anwendung </w:t>
+      </w:r>
+      <w:r>
+        <w:t>für .ps zu .pdf]</w:t>
       </w:r>
     </w:p>
     <w:p>
@@ -12072,13 +11871,9 @@
           <w:numId w:val="13"/>
         </w:numPr>
       </w:pPr>
-      <w:proofErr w:type="spellStart"/>
-      <w:r>
-        <w:t>Struktogrammeditor</w:t>
-      </w:r>
-      <w:proofErr w:type="spellEnd"/>
-      <w:r>
-        <w:t xml:space="preserve"> (Version </w:t>
+      <w:r>
+        <w:lastRenderedPageBreak/>
+        <w:t xml:space="preserve">Struktogrammeditor (Version </w:t>
       </w:r>
       <w:r>
         <w:t>1.7) [Anwendung für [Struktogramme]</w:t>
@@ -12102,11 +11897,11 @@
       <w:pPr>
         <w:pStyle w:val="berschrift2"/>
       </w:pPr>
-      <w:bookmarkStart w:id="44" w:name="_Toc510995402"/>
+      <w:bookmarkStart w:id="48" w:name="_Toc511054039"/>
       <w:r>
         <w:t>Datenverwaltung</w:t>
       </w:r>
-      <w:bookmarkEnd w:id="44"/>
+      <w:bookmarkEnd w:id="48"/>
     </w:p>
     <w:p>
       <w:pPr>
@@ -12128,11 +11923,9 @@
           <w:numId w:val="13"/>
         </w:numPr>
       </w:pPr>
-      <w:proofErr w:type="spellStart"/>
       <w:r>
         <w:t>git</w:t>
       </w:r>
-      <w:proofErr w:type="spellEnd"/>
     </w:p>
     <w:p>
       <w:pPr>
@@ -12142,11 +11935,9 @@
           <w:numId w:val="13"/>
         </w:numPr>
       </w:pPr>
-      <w:proofErr w:type="spellStart"/>
       <w:r>
         <w:t>gitHub</w:t>
       </w:r>
-      <w:proofErr w:type="spellEnd"/>
     </w:p>
     <w:p>
       <w:pPr>
@@ -12156,13 +11947,9 @@
           <w:numId w:val="13"/>
         </w:numPr>
       </w:pPr>
-      <w:proofErr w:type="spellStart"/>
       <w:r>
         <w:t>SourceTree</w:t>
       </w:r>
-      <w:bookmarkStart w:id="45" w:name="_GoBack"/>
-      <w:bookmarkEnd w:id="45"/>
-      <w:proofErr w:type="spellEnd"/>
     </w:p>
     <w:sectPr>
       <w:headerReference w:type="default" r:id="rId16"/>
@@ -12231,7 +12018,7 @@
           <w:rPr>
             <w:noProof/>
           </w:rPr>
-          <w:t>8</w:t>
+          <w:t>10</w:t>
         </w:r>
         <w:r>
           <w:fldChar w:fldCharType="end"/>
@@ -12288,14 +12075,27 @@
     <w:pPr>
       <w:pStyle w:val="Kopfzeile"/>
     </w:pPr>
-    <w:fldSimple w:instr=" STYLEREF  &quot;Überschrift 1&quot;  \* MERGEFORMAT ">
-      <w:r>
-        <w:rPr>
-          <w:noProof/>
-        </w:rPr>
-        <w:t>Persönliche Erklärung</w:t>
-      </w:r>
-    </w:fldSimple>
+    <w:r>
+      <w:fldChar w:fldCharType="begin"/>
+    </w:r>
+    <w:r>
+      <w:instrText xml:space="preserve"> STYLEREF  "Überschrift 1"  \* MERGEFORMAT </w:instrText>
+    </w:r>
+    <w:r>
+      <w:fldChar w:fldCharType="separate"/>
+    </w:r>
+    <w:r>
+      <w:rPr>
+        <w:noProof/>
+      </w:rPr>
+      <w:t>Softwareverzeichnis</w:t>
+    </w:r>
+    <w:r>
+      <w:rPr>
+        <w:noProof/>
+      </w:rPr>
+      <w:fldChar w:fldCharType="end"/>
+    </w:r>
   </w:p>
 </w:hdr>
 </file>
@@ -14888,7 +14688,7 @@
 </file>
 
 <file path=customXml/itemProps1.xml><?xml version="1.0" encoding="utf-8"?>
-<ds:datastoreItem xmlns:ds="http://schemas.openxmlformats.org/officeDocument/2006/customXml" ds:itemID="{9C283383-3513-46A7-8B5D-372A2F1595AC}">
+<ds:datastoreItem xmlns:ds="http://schemas.openxmlformats.org/officeDocument/2006/customXml" ds:itemID="{13F0F53D-E478-4F20-B9B4-1919CFC548BD}">
   <ds:schemaRefs>
     <ds:schemaRef ds:uri="http://schemas.openxmlformats.org/officeDocument/2006/bibliography"/>
   </ds:schemaRefs>

</xml_diff>